<commit_message>
nyisil step 2 bag 2
</commit_message>
<xml_diff>
--- a/docs/blackbox testing.docx
+++ b/docs/blackbox testing.docx
@@ -1012,6 +1012,12 @@
             <w:insideH w:val="single" w:color="000000" w:themeColor="text1" w:sz="4" w:space="0"/>
             <w:insideV w:val="single" w:color="000000" w:themeColor="text1" w:sz="4" w:space="0"/>
           </w:tblBorders>
+          <w:tblCellMar>
+            <w:top w:w="0" w:type="dxa"/>
+            <w:left w:w="108" w:type="dxa"/>
+            <w:bottom w:w="0" w:type="dxa"/>
+            <w:right w:w="108" w:type="dxa"/>
+          </w:tblCellMar>
         </w:tblPrEx>
         <w:tc>
           <w:tcPr>
@@ -1642,6 +1648,12 @@
             <w:insideH w:val="single" w:color="000000" w:themeColor="text1" w:sz="4" w:space="0"/>
             <w:insideV w:val="single" w:color="000000" w:themeColor="text1" w:sz="4" w:space="0"/>
           </w:tblBorders>
+          <w:tblCellMar>
+            <w:top w:w="0" w:type="dxa"/>
+            <w:left w:w="108" w:type="dxa"/>
+            <w:bottom w:w="0" w:type="dxa"/>
+            <w:right w:w="108" w:type="dxa"/>
+          </w:tblCellMar>
         </w:tblPrEx>
         <w:tc>
           <w:tcPr>
@@ -2186,6 +2198,12 @@
             <w:insideH w:val="single" w:color="000000" w:themeColor="text1" w:sz="4" w:space="0"/>
             <w:insideV w:val="single" w:color="000000" w:themeColor="text1" w:sz="4" w:space="0"/>
           </w:tblBorders>
+          <w:tblCellMar>
+            <w:top w:w="0" w:type="dxa"/>
+            <w:left w:w="108" w:type="dxa"/>
+            <w:bottom w:w="0" w:type="dxa"/>
+            <w:right w:w="108" w:type="dxa"/>
+          </w:tblCellMar>
         </w:tblPrEx>
         <w:tc>
           <w:tcPr>
@@ -14195,8 +14213,6 @@
               </w:rPr>
               <w:t xml:space="preserve"> Maret 2024</w:t>
             </w:r>
-            <w:bookmarkStart w:id="0" w:name="_GoBack"/>
-            <w:bookmarkEnd w:id="0"/>
           </w:p>
         </w:tc>
       </w:tr>
@@ -14366,6 +14382,12 @@
                 <w:rFonts w:ascii="Arial" w:hAnsi="Arial" w:cs="Arial"/>
               </w:rPr>
             </w:pPr>
+            <w:r>
+              <w:rPr>
+                <w:rFonts w:hint="default" w:ascii="Arial" w:hAnsi="Arial" w:cs="Arial"/>
+              </w:rPr>
+              <w:t>Tanggal Lahir belum diisi!</w:t>
+            </w:r>
           </w:p>
         </w:tc>
         <w:tc>
@@ -14384,7 +14406,20 @@
               <w:rPr>
                 <w:rFonts w:ascii="Arial" w:hAnsi="Arial" w:cs="Arial"/>
               </w:rPr>
-              <w:t>[] Sukses</w:t>
+              <w:t>[</w:t>
+            </w:r>
+            <w:r>
+              <w:rPr>
+                <w:rFonts w:hint="default" w:ascii="Arial" w:hAnsi="Arial" w:cs="Arial"/>
+                <w:lang w:val="en-US"/>
+              </w:rPr>
+              <w:t>X</w:t>
+            </w:r>
+            <w:r>
+              <w:rPr>
+                <w:rFonts w:ascii="Arial" w:hAnsi="Arial" w:cs="Arial"/>
+              </w:rPr>
+              <w:t>] Sukses</w:t>
             </w:r>
           </w:p>
           <w:p>
@@ -14415,6 +14450,19 @@
                 <w:rFonts w:ascii="Arial" w:hAnsi="Arial" w:cs="Arial"/>
               </w:rPr>
             </w:pPr>
+            <w:r>
+              <w:rPr>
+                <w:rFonts w:hint="default" w:ascii="Arial" w:hAnsi="Arial" w:cs="Arial"/>
+                <w:lang w:val="en-US"/>
+              </w:rPr>
+              <w:t>30</w:t>
+            </w:r>
+            <w:r>
+              <w:rPr>
+                <w:rFonts w:ascii="Arial" w:hAnsi="Arial" w:cs="Arial"/>
+              </w:rPr>
+              <w:t xml:space="preserve"> Maret 2024</w:t>
+            </w:r>
           </w:p>
         </w:tc>
       </w:tr>
@@ -14518,6 +14566,12 @@
                 <w:rFonts w:ascii="Arial" w:hAnsi="Arial" w:cs="Arial"/>
               </w:rPr>
             </w:pPr>
+            <w:r>
+              <w:rPr>
+                <w:rFonts w:hint="default" w:ascii="Arial" w:hAnsi="Arial" w:cs="Arial"/>
+              </w:rPr>
+              <w:t>Tanggal Lahir salah</w:t>
+            </w:r>
           </w:p>
         </w:tc>
         <w:tc>
@@ -14536,7 +14590,20 @@
               <w:rPr>
                 <w:rFonts w:ascii="Arial" w:hAnsi="Arial" w:cs="Arial"/>
               </w:rPr>
-              <w:t>[] Sukses</w:t>
+              <w:t>[</w:t>
+            </w:r>
+            <w:r>
+              <w:rPr>
+                <w:rFonts w:hint="default" w:ascii="Arial" w:hAnsi="Arial" w:cs="Arial"/>
+                <w:lang w:val="en-US"/>
+              </w:rPr>
+              <w:t>X</w:t>
+            </w:r>
+            <w:r>
+              <w:rPr>
+                <w:rFonts w:ascii="Arial" w:hAnsi="Arial" w:cs="Arial"/>
+              </w:rPr>
+              <w:t>] Sukses</w:t>
             </w:r>
           </w:p>
           <w:p>
@@ -14567,6 +14634,19 @@
                 <w:rFonts w:ascii="Arial" w:hAnsi="Arial" w:cs="Arial"/>
               </w:rPr>
             </w:pPr>
+            <w:r>
+              <w:rPr>
+                <w:rFonts w:hint="default" w:ascii="Arial" w:hAnsi="Arial" w:cs="Arial"/>
+                <w:lang w:val="en-US"/>
+              </w:rPr>
+              <w:t>30</w:t>
+            </w:r>
+            <w:r>
+              <w:rPr>
+                <w:rFonts w:ascii="Arial" w:hAnsi="Arial" w:cs="Arial"/>
+              </w:rPr>
+              <w:t xml:space="preserve"> Maret 2024</w:t>
+            </w:r>
           </w:p>
         </w:tc>
       </w:tr>
@@ -14670,6 +14750,12 @@
                 <w:rFonts w:ascii="Arial" w:hAnsi="Arial" w:cs="Arial"/>
               </w:rPr>
             </w:pPr>
+            <w:r>
+              <w:rPr>
+                <w:rFonts w:hint="default" w:ascii="Arial" w:hAnsi="Arial" w:cs="Arial"/>
+              </w:rPr>
+              <w:t>anggal Lahir salah</w:t>
+            </w:r>
           </w:p>
         </w:tc>
         <w:tc>
@@ -14688,7 +14774,20 @@
               <w:rPr>
                 <w:rFonts w:ascii="Arial" w:hAnsi="Arial" w:cs="Arial"/>
               </w:rPr>
-              <w:t>[] Sukses</w:t>
+              <w:t>[</w:t>
+            </w:r>
+            <w:r>
+              <w:rPr>
+                <w:rFonts w:hint="default" w:ascii="Arial" w:hAnsi="Arial" w:cs="Arial"/>
+                <w:lang w:val="en-US"/>
+              </w:rPr>
+              <w:t>X</w:t>
+            </w:r>
+            <w:r>
+              <w:rPr>
+                <w:rFonts w:ascii="Arial" w:hAnsi="Arial" w:cs="Arial"/>
+              </w:rPr>
+              <w:t>] Sukses</w:t>
             </w:r>
           </w:p>
           <w:p>
@@ -14719,6 +14818,19 @@
                 <w:rFonts w:ascii="Arial" w:hAnsi="Arial" w:cs="Arial"/>
               </w:rPr>
             </w:pPr>
+            <w:r>
+              <w:rPr>
+                <w:rFonts w:hint="default" w:ascii="Arial" w:hAnsi="Arial" w:cs="Arial"/>
+                <w:lang w:val="en-US"/>
+              </w:rPr>
+              <w:t>30</w:t>
+            </w:r>
+            <w:r>
+              <w:rPr>
+                <w:rFonts w:ascii="Arial" w:hAnsi="Arial" w:cs="Arial"/>
+              </w:rPr>
+              <w:t xml:space="preserve"> Maret 2024</w:t>
+            </w:r>
           </w:p>
         </w:tc>
       </w:tr>
@@ -14822,6 +14934,12 @@
                 <w:rFonts w:ascii="Arial" w:hAnsi="Arial" w:cs="Arial"/>
               </w:rPr>
             </w:pPr>
+            <w:r>
+              <w:rPr>
+                <w:rFonts w:hint="default" w:ascii="Arial" w:hAnsi="Arial" w:cs="Arial"/>
+              </w:rPr>
+              <w:t>Tanggal Lahir salah</w:t>
+            </w:r>
           </w:p>
         </w:tc>
         <w:tc>
@@ -14840,7 +14958,20 @@
               <w:rPr>
                 <w:rFonts w:ascii="Arial" w:hAnsi="Arial" w:cs="Arial"/>
               </w:rPr>
-              <w:t>[] Sukses</w:t>
+              <w:t>[</w:t>
+            </w:r>
+            <w:r>
+              <w:rPr>
+                <w:rFonts w:hint="default" w:ascii="Arial" w:hAnsi="Arial" w:cs="Arial"/>
+                <w:lang w:val="en-US"/>
+              </w:rPr>
+              <w:t>X</w:t>
+            </w:r>
+            <w:r>
+              <w:rPr>
+                <w:rFonts w:ascii="Arial" w:hAnsi="Arial" w:cs="Arial"/>
+              </w:rPr>
+              <w:t>] Sukses</w:t>
             </w:r>
           </w:p>
           <w:p>
@@ -14871,6 +15002,19 @@
                 <w:rFonts w:ascii="Arial" w:hAnsi="Arial" w:cs="Arial"/>
               </w:rPr>
             </w:pPr>
+            <w:r>
+              <w:rPr>
+                <w:rFonts w:hint="default" w:ascii="Arial" w:hAnsi="Arial" w:cs="Arial"/>
+                <w:lang w:val="en-US"/>
+              </w:rPr>
+              <w:t>30</w:t>
+            </w:r>
+            <w:r>
+              <w:rPr>
+                <w:rFonts w:ascii="Arial" w:hAnsi="Arial" w:cs="Arial"/>
+              </w:rPr>
+              <w:t xml:space="preserve"> Maret 2024</w:t>
+            </w:r>
           </w:p>
         </w:tc>
       </w:tr>
@@ -14974,6 +15118,12 @@
                 <w:rFonts w:ascii="Arial" w:hAnsi="Arial" w:cs="Arial"/>
               </w:rPr>
             </w:pPr>
+            <w:r>
+              <w:rPr>
+                <w:rFonts w:hint="default" w:ascii="Arial" w:hAnsi="Arial" w:cs="Arial"/>
+              </w:rPr>
+              <w:t>Umur minimal 17 tahun</w:t>
+            </w:r>
           </w:p>
         </w:tc>
         <w:tc>
@@ -14992,7 +15142,20 @@
               <w:rPr>
                 <w:rFonts w:ascii="Arial" w:hAnsi="Arial" w:cs="Arial"/>
               </w:rPr>
-              <w:t>[] Sukses</w:t>
+              <w:t>[</w:t>
+            </w:r>
+            <w:r>
+              <w:rPr>
+                <w:rFonts w:hint="default" w:ascii="Arial" w:hAnsi="Arial" w:cs="Arial"/>
+                <w:lang w:val="en-US"/>
+              </w:rPr>
+              <w:t>X</w:t>
+            </w:r>
+            <w:r>
+              <w:rPr>
+                <w:rFonts w:ascii="Arial" w:hAnsi="Arial" w:cs="Arial"/>
+              </w:rPr>
+              <w:t>] Sukses</w:t>
             </w:r>
           </w:p>
           <w:p>
@@ -15023,6 +15186,19 @@
                 <w:rFonts w:ascii="Arial" w:hAnsi="Arial" w:cs="Arial"/>
               </w:rPr>
             </w:pPr>
+            <w:r>
+              <w:rPr>
+                <w:rFonts w:hint="default" w:ascii="Arial" w:hAnsi="Arial" w:cs="Arial"/>
+                <w:lang w:val="en-US"/>
+              </w:rPr>
+              <w:t>30</w:t>
+            </w:r>
+            <w:r>
+              <w:rPr>
+                <w:rFonts w:ascii="Arial" w:hAnsi="Arial" w:cs="Arial"/>
+              </w:rPr>
+              <w:t xml:space="preserve"> Maret 2024</w:t>
+            </w:r>
           </w:p>
         </w:tc>
       </w:tr>
@@ -15126,6 +15302,12 @@
                 <w:rFonts w:ascii="Arial" w:hAnsi="Arial" w:cs="Arial"/>
               </w:rPr>
             </w:pPr>
+            <w:r>
+              <w:rPr>
+                <w:rFonts w:hint="default" w:ascii="Arial" w:hAnsi="Arial" w:cs="Arial"/>
+              </w:rPr>
+              <w:t>Umur maksimal 75 tahun</w:t>
+            </w:r>
           </w:p>
         </w:tc>
         <w:tc>
@@ -15144,7 +15326,20 @@
               <w:rPr>
                 <w:rFonts w:ascii="Arial" w:hAnsi="Arial" w:cs="Arial"/>
               </w:rPr>
-              <w:t>[] Sukses</w:t>
+              <w:t>[</w:t>
+            </w:r>
+            <w:r>
+              <w:rPr>
+                <w:rFonts w:hint="default" w:ascii="Arial" w:hAnsi="Arial" w:cs="Arial"/>
+                <w:lang w:val="en-US"/>
+              </w:rPr>
+              <w:t>X</w:t>
+            </w:r>
+            <w:r>
+              <w:rPr>
+                <w:rFonts w:ascii="Arial" w:hAnsi="Arial" w:cs="Arial"/>
+              </w:rPr>
+              <w:t>] Sukses</w:t>
             </w:r>
           </w:p>
           <w:p>
@@ -15175,6 +15370,19 @@
                 <w:rFonts w:ascii="Arial" w:hAnsi="Arial" w:cs="Arial"/>
               </w:rPr>
             </w:pPr>
+            <w:r>
+              <w:rPr>
+                <w:rFonts w:hint="default" w:ascii="Arial" w:hAnsi="Arial" w:cs="Arial"/>
+                <w:lang w:val="en-US"/>
+              </w:rPr>
+              <w:t>30</w:t>
+            </w:r>
+            <w:r>
+              <w:rPr>
+                <w:rFonts w:ascii="Arial" w:hAnsi="Arial" w:cs="Arial"/>
+              </w:rPr>
+              <w:t xml:space="preserve"> Maret 2024</w:t>
+            </w:r>
           </w:p>
         </w:tc>
       </w:tr>
@@ -15344,6 +15552,12 @@
                 <w:rFonts w:ascii="Arial" w:hAnsi="Arial" w:cs="Arial"/>
               </w:rPr>
             </w:pPr>
+            <w:r>
+              <w:rPr>
+                <w:rFonts w:hint="default" w:ascii="Arial" w:hAnsi="Arial" w:cs="Arial"/>
+              </w:rPr>
+              <w:t>Jenis Kelamin belum dipilih!</w:t>
+            </w:r>
           </w:p>
         </w:tc>
         <w:tc>
@@ -15362,7 +15576,20 @@
               <w:rPr>
                 <w:rFonts w:ascii="Arial" w:hAnsi="Arial" w:cs="Arial"/>
               </w:rPr>
-              <w:t>[] Sukses</w:t>
+              <w:t>[</w:t>
+            </w:r>
+            <w:r>
+              <w:rPr>
+                <w:rFonts w:hint="default" w:ascii="Arial" w:hAnsi="Arial" w:cs="Arial"/>
+                <w:lang w:val="en-US"/>
+              </w:rPr>
+              <w:t>X</w:t>
+            </w:r>
+            <w:r>
+              <w:rPr>
+                <w:rFonts w:ascii="Arial" w:hAnsi="Arial" w:cs="Arial"/>
+              </w:rPr>
+              <w:t>] Sukses</w:t>
             </w:r>
           </w:p>
           <w:p>
@@ -15393,6 +15620,19 @@
                 <w:rFonts w:ascii="Arial" w:hAnsi="Arial" w:cs="Arial"/>
               </w:rPr>
             </w:pPr>
+            <w:r>
+              <w:rPr>
+                <w:rFonts w:hint="default" w:ascii="Arial" w:hAnsi="Arial" w:cs="Arial"/>
+                <w:lang w:val="en-US"/>
+              </w:rPr>
+              <w:t>30</w:t>
+            </w:r>
+            <w:r>
+              <w:rPr>
+                <w:rFonts w:ascii="Arial" w:hAnsi="Arial" w:cs="Arial"/>
+              </w:rPr>
+              <w:t xml:space="preserve"> Maret 2024</w:t>
+            </w:r>
           </w:p>
         </w:tc>
       </w:tr>
@@ -15496,6 +15736,12 @@
                 <w:rFonts w:ascii="Arial" w:hAnsi="Arial" w:cs="Arial"/>
               </w:rPr>
             </w:pPr>
+            <w:r>
+              <w:rPr>
+                <w:rFonts w:hint="default" w:ascii="Arial" w:hAnsi="Arial" w:cs="Arial"/>
+              </w:rPr>
+              <w:t>Value bisa di edit (inspect element) dan dipilih tombol next, ketika ke tombol back, jenis kelamin tidak terselect ke pria / wanita</w:t>
+            </w:r>
           </w:p>
         </w:tc>
         <w:tc>
@@ -15514,21 +15760,47 @@
               <w:rPr>
                 <w:rFonts w:ascii="Arial" w:hAnsi="Arial" w:cs="Arial"/>
               </w:rPr>
-              <w:t>[] Sukses</w:t>
-            </w:r>
-          </w:p>
-          <w:p>
-            <w:pPr>
-              <w:spacing w:after="0" w:line="360" w:lineRule="auto"/>
-              <w:rPr>
-                <w:rFonts w:ascii="Arial" w:hAnsi="Arial" w:cs="Arial"/>
-              </w:rPr>
-            </w:pPr>
-            <w:r>
-              <w:rPr>
-                <w:rFonts w:ascii="Arial" w:hAnsi="Arial" w:cs="Arial"/>
-              </w:rPr>
-              <w:t>[   ] Gagal</w:t>
+              <w:t>[</w:t>
+            </w:r>
+            <w:r>
+              <w:rPr>
+                <w:rFonts w:hint="default" w:ascii="Arial" w:hAnsi="Arial" w:cs="Arial"/>
+                <w:lang w:val="en-US"/>
+              </w:rPr>
+              <w:t xml:space="preserve">   </w:t>
+            </w:r>
+            <w:r>
+              <w:rPr>
+                <w:rFonts w:ascii="Arial" w:hAnsi="Arial" w:cs="Arial"/>
+              </w:rPr>
+              <w:t>] Sukses</w:t>
+            </w:r>
+          </w:p>
+          <w:p>
+            <w:pPr>
+              <w:spacing w:after="0" w:line="360" w:lineRule="auto"/>
+              <w:rPr>
+                <w:rFonts w:ascii="Arial" w:hAnsi="Arial" w:cs="Arial"/>
+              </w:rPr>
+            </w:pPr>
+            <w:r>
+              <w:rPr>
+                <w:rFonts w:ascii="Arial" w:hAnsi="Arial" w:cs="Arial"/>
+              </w:rPr>
+              <w:t>[</w:t>
+            </w:r>
+            <w:r>
+              <w:rPr>
+                <w:rFonts w:hint="default" w:ascii="Arial" w:hAnsi="Arial" w:cs="Arial"/>
+                <w:lang w:val="en-US"/>
+              </w:rPr>
+              <w:t>X</w:t>
+            </w:r>
+            <w:r>
+              <w:rPr>
+                <w:rFonts w:ascii="Arial" w:hAnsi="Arial" w:cs="Arial"/>
+              </w:rPr>
+              <w:t>] Gagal</w:t>
             </w:r>
           </w:p>
         </w:tc>
@@ -15545,6 +15817,19 @@
                 <w:rFonts w:ascii="Arial" w:hAnsi="Arial" w:cs="Arial"/>
               </w:rPr>
             </w:pPr>
+            <w:r>
+              <w:rPr>
+                <w:rFonts w:hint="default" w:ascii="Arial" w:hAnsi="Arial" w:cs="Arial"/>
+                <w:lang w:val="en-US"/>
+              </w:rPr>
+              <w:t>30</w:t>
+            </w:r>
+            <w:r>
+              <w:rPr>
+                <w:rFonts w:ascii="Arial" w:hAnsi="Arial" w:cs="Arial"/>
+              </w:rPr>
+              <w:t xml:space="preserve"> Maret 2024</w:t>
+            </w:r>
           </w:p>
         </w:tc>
       </w:tr>
@@ -15714,6 +15999,12 @@
                 <w:rFonts w:ascii="Arial" w:hAnsi="Arial" w:cs="Arial"/>
               </w:rPr>
             </w:pPr>
+            <w:r>
+              <w:rPr>
+                <w:rFonts w:hint="default" w:ascii="Arial" w:hAnsi="Arial" w:cs="Arial"/>
+              </w:rPr>
+              <w:t>Nomor Kartu Keluarga Belum diisi</w:t>
+            </w:r>
           </w:p>
         </w:tc>
         <w:tc>
@@ -15732,7 +16023,20 @@
               <w:rPr>
                 <w:rFonts w:ascii="Arial" w:hAnsi="Arial" w:cs="Arial"/>
               </w:rPr>
-              <w:t>[] Sukses</w:t>
+              <w:t>[</w:t>
+            </w:r>
+            <w:r>
+              <w:rPr>
+                <w:rFonts w:hint="default" w:ascii="Arial" w:hAnsi="Arial" w:cs="Arial"/>
+                <w:lang w:val="en-US"/>
+              </w:rPr>
+              <w:t>X</w:t>
+            </w:r>
+            <w:r>
+              <w:rPr>
+                <w:rFonts w:ascii="Arial" w:hAnsi="Arial" w:cs="Arial"/>
+              </w:rPr>
+              <w:t>] Sukses</w:t>
             </w:r>
           </w:p>
           <w:p>
@@ -15763,6 +16067,19 @@
                 <w:rFonts w:ascii="Arial" w:hAnsi="Arial" w:cs="Arial"/>
               </w:rPr>
             </w:pPr>
+            <w:r>
+              <w:rPr>
+                <w:rFonts w:hint="default" w:ascii="Arial" w:hAnsi="Arial" w:cs="Arial"/>
+                <w:lang w:val="en-US"/>
+              </w:rPr>
+              <w:t>30</w:t>
+            </w:r>
+            <w:r>
+              <w:rPr>
+                <w:rFonts w:ascii="Arial" w:hAnsi="Arial" w:cs="Arial"/>
+              </w:rPr>
+              <w:t xml:space="preserve"> Maret 2024</w:t>
+            </w:r>
           </w:p>
         </w:tc>
       </w:tr>
@@ -15866,6 +16183,12 @@
                 <w:rFonts w:ascii="Arial" w:hAnsi="Arial" w:cs="Arial"/>
               </w:rPr>
             </w:pPr>
+            <w:r>
+              <w:rPr>
+                <w:rFonts w:hint="default" w:ascii="Arial" w:hAnsi="Arial" w:cs="Arial"/>
+              </w:rPr>
+              <w:t>Nomor Kartu Keluarga Harus 16 Karakter</w:t>
+            </w:r>
           </w:p>
         </w:tc>
         <w:tc>
@@ -15884,7 +16207,20 @@
               <w:rPr>
                 <w:rFonts w:ascii="Arial" w:hAnsi="Arial" w:cs="Arial"/>
               </w:rPr>
-              <w:t>[] Sukses</w:t>
+              <w:t>[</w:t>
+            </w:r>
+            <w:r>
+              <w:rPr>
+                <w:rFonts w:hint="default" w:ascii="Arial" w:hAnsi="Arial" w:cs="Arial"/>
+                <w:lang w:val="en-US"/>
+              </w:rPr>
+              <w:t>X</w:t>
+            </w:r>
+            <w:r>
+              <w:rPr>
+                <w:rFonts w:ascii="Arial" w:hAnsi="Arial" w:cs="Arial"/>
+              </w:rPr>
+              <w:t>] Sukses</w:t>
             </w:r>
           </w:p>
           <w:p>
@@ -15915,6 +16251,19 @@
                 <w:rFonts w:ascii="Arial" w:hAnsi="Arial" w:cs="Arial"/>
               </w:rPr>
             </w:pPr>
+            <w:r>
+              <w:rPr>
+                <w:rFonts w:hint="default" w:ascii="Arial" w:hAnsi="Arial" w:cs="Arial"/>
+                <w:lang w:val="en-US"/>
+              </w:rPr>
+              <w:t>30</w:t>
+            </w:r>
+            <w:r>
+              <w:rPr>
+                <w:rFonts w:ascii="Arial" w:hAnsi="Arial" w:cs="Arial"/>
+              </w:rPr>
+              <w:t xml:space="preserve"> Maret 2024</w:t>
+            </w:r>
           </w:p>
         </w:tc>
       </w:tr>
@@ -16015,9 +16364,17 @@
             <w:pPr>
               <w:spacing w:after="0" w:line="360" w:lineRule="auto"/>
               <w:rPr>
-                <w:rFonts w:ascii="Arial" w:hAnsi="Arial" w:cs="Arial"/>
-              </w:rPr>
-            </w:pPr>
+                <w:rFonts w:hint="default" w:ascii="Arial" w:hAnsi="Arial" w:cs="Arial"/>
+                <w:lang w:val="en-US"/>
+              </w:rPr>
+            </w:pPr>
+            <w:r>
+              <w:rPr>
+                <w:rFonts w:hint="default" w:ascii="Arial" w:hAnsi="Arial" w:cs="Arial"/>
+                <w:lang w:val="en-US"/>
+              </w:rPr>
+              <w:t>Belum ada validasi no KK lebih dari 16 karakter</w:t>
+            </w:r>
           </w:p>
         </w:tc>
         <w:tc>
@@ -16036,21 +16393,47 @@
               <w:rPr>
                 <w:rFonts w:ascii="Arial" w:hAnsi="Arial" w:cs="Arial"/>
               </w:rPr>
-              <w:t>[] Sukses</w:t>
-            </w:r>
-          </w:p>
-          <w:p>
-            <w:pPr>
-              <w:spacing w:after="0" w:line="360" w:lineRule="auto"/>
-              <w:rPr>
-                <w:rFonts w:ascii="Arial" w:hAnsi="Arial" w:cs="Arial"/>
-              </w:rPr>
-            </w:pPr>
-            <w:r>
-              <w:rPr>
-                <w:rFonts w:ascii="Arial" w:hAnsi="Arial" w:cs="Arial"/>
-              </w:rPr>
-              <w:t>[   ] Gagal</w:t>
+              <w:t>[</w:t>
+            </w:r>
+            <w:r>
+              <w:rPr>
+                <w:rFonts w:hint="default" w:ascii="Arial" w:hAnsi="Arial" w:cs="Arial"/>
+                <w:lang w:val="en-US"/>
+              </w:rPr>
+              <w:t xml:space="preserve">   </w:t>
+            </w:r>
+            <w:r>
+              <w:rPr>
+                <w:rFonts w:ascii="Arial" w:hAnsi="Arial" w:cs="Arial"/>
+              </w:rPr>
+              <w:t>] Sukses</w:t>
+            </w:r>
+          </w:p>
+          <w:p>
+            <w:pPr>
+              <w:spacing w:after="0" w:line="360" w:lineRule="auto"/>
+              <w:rPr>
+                <w:rFonts w:ascii="Arial" w:hAnsi="Arial" w:cs="Arial"/>
+              </w:rPr>
+            </w:pPr>
+            <w:r>
+              <w:rPr>
+                <w:rFonts w:ascii="Arial" w:hAnsi="Arial" w:cs="Arial"/>
+              </w:rPr>
+              <w:t>[</w:t>
+            </w:r>
+            <w:r>
+              <w:rPr>
+                <w:rFonts w:hint="default" w:ascii="Arial" w:hAnsi="Arial" w:cs="Arial"/>
+                <w:lang w:val="en-US"/>
+              </w:rPr>
+              <w:t>X</w:t>
+            </w:r>
+            <w:r>
+              <w:rPr>
+                <w:rFonts w:ascii="Arial" w:hAnsi="Arial" w:cs="Arial"/>
+              </w:rPr>
+              <w:t>] Gagal</w:t>
             </w:r>
           </w:p>
         </w:tc>
@@ -16067,6 +16450,19 @@
                 <w:rFonts w:ascii="Arial" w:hAnsi="Arial" w:cs="Arial"/>
               </w:rPr>
             </w:pPr>
+            <w:r>
+              <w:rPr>
+                <w:rFonts w:hint="default" w:ascii="Arial" w:hAnsi="Arial" w:cs="Arial"/>
+                <w:lang w:val="en-US"/>
+              </w:rPr>
+              <w:t>30</w:t>
+            </w:r>
+            <w:r>
+              <w:rPr>
+                <w:rFonts w:ascii="Arial" w:hAnsi="Arial" w:cs="Arial"/>
+              </w:rPr>
+              <w:t xml:space="preserve"> Maret 2024</w:t>
+            </w:r>
           </w:p>
         </w:tc>
       </w:tr>
@@ -16123,10 +16519,10 @@
             </w:pPr>
             <w:r>
               <w:rPr>
-                <w:rFonts w:ascii="Arial" w:hAnsi="Arial" w:cs="Arial"/>
-                <w:lang w:val="en-US"/>
-              </w:rPr>
-              <w:t>No KK sudah terdaftar dalam periode yang sama</w:t>
+                <w:rFonts w:hint="default" w:ascii="Arial" w:hAnsi="Arial" w:cs="Arial"/>
+                <w:lang w:val="en-US"/>
+              </w:rPr>
+              <w:t>No KK bukan angka</w:t>
             </w:r>
           </w:p>
         </w:tc>
@@ -16151,10 +16547,10 @@
             </w:pPr>
             <w:r>
               <w:rPr>
-                <w:rFonts w:ascii="Arial" w:hAnsi="Arial" w:cs="Arial"/>
-                <w:lang w:val="en-US"/>
-              </w:rPr>
-              <w:t>Show Error No KK sudah terdaftar dalam periode yang sama</w:t>
+                <w:rFonts w:hint="default" w:ascii="Arial" w:hAnsi="Arial" w:cs="Arial"/>
+                <w:lang w:val="en-US"/>
+              </w:rPr>
+              <w:t>Show Error No KK harus angka</w:t>
             </w:r>
           </w:p>
         </w:tc>
@@ -16167,9 +16563,17 @@
             <w:pPr>
               <w:spacing w:after="0" w:line="360" w:lineRule="auto"/>
               <w:rPr>
-                <w:rFonts w:ascii="Arial" w:hAnsi="Arial" w:cs="Arial"/>
-              </w:rPr>
-            </w:pPr>
+                <w:rFonts w:hint="default" w:ascii="Arial" w:hAnsi="Arial" w:cs="Arial"/>
+                <w:lang w:val="en-US"/>
+              </w:rPr>
+            </w:pPr>
+            <w:r>
+              <w:rPr>
+                <w:rFonts w:hint="default" w:ascii="Arial" w:hAnsi="Arial" w:cs="Arial"/>
+                <w:lang w:val="en-US"/>
+              </w:rPr>
+              <w:t>Nomor Kartu Keluarga Salah (Harus angka)!</w:t>
+            </w:r>
           </w:p>
         </w:tc>
         <w:tc>
@@ -16188,7 +16592,20 @@
               <w:rPr>
                 <w:rFonts w:ascii="Arial" w:hAnsi="Arial" w:cs="Arial"/>
               </w:rPr>
-              <w:t>[] Sukses</w:t>
+              <w:t>[</w:t>
+            </w:r>
+            <w:r>
+              <w:rPr>
+                <w:rFonts w:hint="default" w:ascii="Arial" w:hAnsi="Arial" w:cs="Arial"/>
+                <w:lang w:val="en-US"/>
+              </w:rPr>
+              <w:t>X</w:t>
+            </w:r>
+            <w:r>
+              <w:rPr>
+                <w:rFonts w:ascii="Arial" w:hAnsi="Arial" w:cs="Arial"/>
+              </w:rPr>
+              <w:t>] Sukses</w:t>
             </w:r>
           </w:p>
           <w:p>
@@ -16216,9 +16633,23 @@
               <w:spacing w:after="0" w:line="360" w:lineRule="auto"/>
               <w:jc w:val="center"/>
               <w:rPr>
-                <w:rFonts w:ascii="Arial" w:hAnsi="Arial" w:cs="Arial"/>
-              </w:rPr>
-            </w:pPr>
+                <w:rFonts w:hint="default" w:ascii="Arial" w:hAnsi="Arial" w:cs="Arial"/>
+                <w:lang w:val="en-US"/>
+              </w:rPr>
+            </w:pPr>
+            <w:r>
+              <w:rPr>
+                <w:rFonts w:hint="default" w:ascii="Arial" w:hAnsi="Arial" w:cs="Arial"/>
+                <w:lang w:val="en-US"/>
+              </w:rPr>
+              <w:t>30</w:t>
+            </w:r>
+            <w:r>
+              <w:rPr>
+                <w:rFonts w:ascii="Arial" w:hAnsi="Arial" w:cs="Arial"/>
+              </w:rPr>
+              <w:t xml:space="preserve"> Maret 2024</w:t>
+            </w:r>
           </w:p>
         </w:tc>
       </w:tr>
@@ -16242,8 +16673,7 @@
         <w:tc>
           <w:tcPr>
             <w:tcW w:w="869" w:type="dxa"/>
-            <w:vMerge w:val="restart"/>
-            <w:vAlign w:val="center"/>
+            <w:vMerge w:val="continue"/>
           </w:tcPr>
           <w:p>
             <w:pPr>
@@ -16251,39 +16681,158 @@
               <w:jc w:val="center"/>
               <w:rPr>
                 <w:rFonts w:ascii="Arial" w:hAnsi="Arial" w:cs="Arial"/>
-                <w:b/>
-              </w:rPr>
-            </w:pPr>
-            <w:r>
-              <w:rPr>
-                <w:rFonts w:ascii="Arial" w:hAnsi="Arial" w:cs="Arial"/>
-                <w:b/>
-              </w:rPr>
-              <w:t>D.7</w:t>
-            </w:r>
-          </w:p>
-        </w:tc>
-        <w:tc>
-          <w:tcPr>
-            <w:tcW w:w="18067" w:type="dxa"/>
-            <w:gridSpan w:val="5"/>
-            <w:shd w:val="clear" w:color="auto" w:fill="BEBEBE" w:themeFill="background1" w:themeFillShade="BF"/>
-            <w:vAlign w:val="center"/>
-          </w:tcPr>
-          <w:p>
-            <w:pPr>
-              <w:spacing w:after="0" w:line="360" w:lineRule="auto"/>
-              <w:rPr>
-                <w:rFonts w:ascii="Arial" w:hAnsi="Arial" w:cs="Arial"/>
-              </w:rPr>
-            </w:pPr>
-            <w:r>
-              <w:rPr>
-                <w:rFonts w:ascii="Arial" w:hAnsi="Arial" w:cs="Arial"/>
-                <w:b/>
-                <w:bCs/>
-              </w:rPr>
-              <w:t>Pilih Jenis Pekerjaan</w:t>
+              </w:rPr>
+            </w:pPr>
+          </w:p>
+        </w:tc>
+        <w:tc>
+          <w:tcPr>
+            <w:tcW w:w="4991" w:type="dxa"/>
+            <w:vAlign w:val="center"/>
+          </w:tcPr>
+          <w:p>
+            <w:pPr>
+              <w:pStyle w:val="6"/>
+              <w:numPr>
+                <w:ilvl w:val="0"/>
+                <w:numId w:val="49"/>
+              </w:numPr>
+              <w:spacing w:after="0" w:line="360" w:lineRule="auto"/>
+              <w:ind w:left="440" w:hanging="440"/>
+              <w:rPr>
+                <w:rFonts w:ascii="Arial" w:hAnsi="Arial" w:cs="Arial"/>
+                <w:lang w:val="en-US"/>
+              </w:rPr>
+            </w:pPr>
+            <w:r>
+              <w:rPr>
+                <w:rFonts w:ascii="Arial" w:hAnsi="Arial" w:cs="Arial"/>
+                <w:lang w:val="en-US"/>
+              </w:rPr>
+              <w:t>No KK sudah terdaftar dalam periode yang sama</w:t>
+            </w:r>
+          </w:p>
+        </w:tc>
+        <w:tc>
+          <w:tcPr>
+            <w:tcW w:w="6035" w:type="dxa"/>
+            <w:vAlign w:val="center"/>
+          </w:tcPr>
+          <w:p>
+            <w:pPr>
+              <w:pStyle w:val="6"/>
+              <w:numPr>
+                <w:ilvl w:val="0"/>
+                <w:numId w:val="50"/>
+              </w:numPr>
+              <w:spacing w:after="0" w:line="360" w:lineRule="auto"/>
+              <w:ind w:left="440" w:hanging="440"/>
+              <w:rPr>
+                <w:rFonts w:ascii="Arial" w:hAnsi="Arial" w:cs="Arial"/>
+                <w:lang w:val="en-US"/>
+              </w:rPr>
+            </w:pPr>
+            <w:r>
+              <w:rPr>
+                <w:rFonts w:ascii="Arial" w:hAnsi="Arial" w:cs="Arial"/>
+                <w:lang w:val="en-US"/>
+              </w:rPr>
+              <w:t>Show Error No KK sudah terdaftar dalam periode yang sama</w:t>
+            </w:r>
+          </w:p>
+        </w:tc>
+        <w:tc>
+          <w:tcPr>
+            <w:tcW w:w="3747" w:type="dxa"/>
+            <w:vAlign w:val="center"/>
+          </w:tcPr>
+          <w:p>
+            <w:pPr>
+              <w:spacing w:after="0" w:line="360" w:lineRule="auto"/>
+              <w:rPr>
+                <w:rFonts w:ascii="Arial" w:hAnsi="Arial" w:cs="Arial"/>
+              </w:rPr>
+            </w:pPr>
+            <w:r>
+              <w:rPr>
+                <w:rFonts w:hint="default" w:ascii="Arial" w:hAnsi="Arial" w:cs="Arial"/>
+              </w:rPr>
+              <w:t>Nomor Kartu Keluarga sudah terdaftar online untuk NIK lain!</w:t>
+            </w:r>
+          </w:p>
+        </w:tc>
+        <w:tc>
+          <w:tcPr>
+            <w:tcW w:w="1617" w:type="dxa"/>
+            <w:vAlign w:val="center"/>
+          </w:tcPr>
+          <w:p>
+            <w:pPr>
+              <w:spacing w:after="0" w:line="360" w:lineRule="auto"/>
+              <w:rPr>
+                <w:rFonts w:ascii="Arial" w:hAnsi="Arial" w:cs="Arial"/>
+              </w:rPr>
+            </w:pPr>
+            <w:r>
+              <w:rPr>
+                <w:rFonts w:ascii="Arial" w:hAnsi="Arial" w:cs="Arial"/>
+              </w:rPr>
+              <w:t>[</w:t>
+            </w:r>
+            <w:r>
+              <w:rPr>
+                <w:rFonts w:hint="default" w:ascii="Arial" w:hAnsi="Arial" w:cs="Arial"/>
+                <w:lang w:val="en-US"/>
+              </w:rPr>
+              <w:t>X</w:t>
+            </w:r>
+            <w:r>
+              <w:rPr>
+                <w:rFonts w:ascii="Arial" w:hAnsi="Arial" w:cs="Arial"/>
+              </w:rPr>
+              <w:t>] Sukses</w:t>
+            </w:r>
+          </w:p>
+          <w:p>
+            <w:pPr>
+              <w:spacing w:after="0" w:line="360" w:lineRule="auto"/>
+              <w:rPr>
+                <w:rFonts w:ascii="Arial" w:hAnsi="Arial" w:cs="Arial"/>
+              </w:rPr>
+            </w:pPr>
+            <w:r>
+              <w:rPr>
+                <w:rFonts w:ascii="Arial" w:hAnsi="Arial" w:cs="Arial"/>
+              </w:rPr>
+              <w:t>[   ] Gagal</w:t>
+            </w:r>
+          </w:p>
+        </w:tc>
+        <w:tc>
+          <w:tcPr>
+            <w:tcW w:w="1677" w:type="dxa"/>
+            <w:vAlign w:val="center"/>
+          </w:tcPr>
+          <w:p>
+            <w:pPr>
+              <w:spacing w:after="0" w:line="360" w:lineRule="auto"/>
+              <w:jc w:val="center"/>
+              <w:rPr>
+                <w:rFonts w:ascii="Arial" w:hAnsi="Arial" w:cs="Arial"/>
+              </w:rPr>
+            </w:pPr>
+            <w:r>
+              <w:rPr>
+                <w:rFonts w:hint="default" w:ascii="Arial" w:hAnsi="Arial" w:cs="Arial"/>
+                <w:lang w:val="en-US"/>
+              </w:rPr>
+              <w:t>30</w:t>
+            </w:r>
+            <w:r>
+              <w:rPr>
+                <w:rFonts w:ascii="Arial" w:hAnsi="Arial" w:cs="Arial"/>
+              </w:rPr>
+              <w:t xml:space="preserve"> Maret 2024</w:t>
             </w:r>
           </w:p>
         </w:tc>
@@ -16308,7 +16857,74 @@
         <w:tc>
           <w:tcPr>
             <w:tcW w:w="869" w:type="dxa"/>
+            <w:vMerge w:val="restart"/>
+            <w:vAlign w:val="center"/>
+          </w:tcPr>
+          <w:p>
+            <w:pPr>
+              <w:spacing w:after="0" w:line="360" w:lineRule="auto"/>
+              <w:jc w:val="center"/>
+              <w:rPr>
+                <w:rFonts w:ascii="Arial" w:hAnsi="Arial" w:cs="Arial"/>
+                <w:b/>
+              </w:rPr>
+            </w:pPr>
+            <w:r>
+              <w:rPr>
+                <w:rFonts w:ascii="Arial" w:hAnsi="Arial" w:cs="Arial"/>
+                <w:b/>
+              </w:rPr>
+              <w:t>D.7</w:t>
+            </w:r>
+          </w:p>
+        </w:tc>
+        <w:tc>
+          <w:tcPr>
+            <w:tcW w:w="18067" w:type="dxa"/>
+            <w:gridSpan w:val="5"/>
+            <w:shd w:val="clear" w:color="auto" w:fill="BEBEBE" w:themeFill="background1" w:themeFillShade="BF"/>
+            <w:vAlign w:val="center"/>
+          </w:tcPr>
+          <w:p>
+            <w:pPr>
+              <w:spacing w:after="0" w:line="360" w:lineRule="auto"/>
+              <w:rPr>
+                <w:rFonts w:ascii="Arial" w:hAnsi="Arial" w:cs="Arial"/>
+              </w:rPr>
+            </w:pPr>
+            <w:r>
+              <w:rPr>
+                <w:rFonts w:ascii="Arial" w:hAnsi="Arial" w:cs="Arial"/>
+                <w:b/>
+                <w:bCs/>
+              </w:rPr>
+              <w:t>Pilih Jenis Pekerjaan</w:t>
+            </w:r>
+          </w:p>
+        </w:tc>
+      </w:tr>
+      <w:tr>
+        <w:tblPrEx>
+          <w:tblBorders>
+            <w:top w:val="single" w:color="000000" w:themeColor="text1" w:sz="4" w:space="0"/>
+            <w:left w:val="single" w:color="000000" w:themeColor="text1" w:sz="4" w:space="0"/>
+            <w:bottom w:val="single" w:color="000000" w:themeColor="text1" w:sz="4" w:space="0"/>
+            <w:right w:val="single" w:color="000000" w:themeColor="text1" w:sz="4" w:space="0"/>
+            <w:insideH w:val="single" w:color="000000" w:themeColor="text1" w:sz="4" w:space="0"/>
+            <w:insideV w:val="single" w:color="000000" w:themeColor="text1" w:sz="4" w:space="0"/>
+          </w:tblBorders>
+          <w:tblCellMar>
+            <w:top w:w="0" w:type="dxa"/>
+            <w:left w:w="108" w:type="dxa"/>
+            <w:bottom w:w="0" w:type="dxa"/>
+            <w:right w:w="108" w:type="dxa"/>
+          </w:tblCellMar>
+        </w:tblPrEx>
+        <w:tc>
+          <w:tcPr>
+            <w:tcW w:w="869" w:type="dxa"/>
             <w:vMerge w:val="continue"/>
+            <w:tcBorders/>
           </w:tcPr>
           <w:p>
             <w:pPr>
@@ -16388,6 +17004,12 @@
                 <w:rFonts w:ascii="Arial" w:hAnsi="Arial" w:cs="Arial"/>
               </w:rPr>
             </w:pPr>
+            <w:r>
+              <w:rPr>
+                <w:rFonts w:hint="default" w:ascii="Arial" w:hAnsi="Arial" w:cs="Arial"/>
+              </w:rPr>
+              <w:t>Pekerjaan belum dipilih</w:t>
+            </w:r>
           </w:p>
         </w:tc>
         <w:tc>
@@ -16406,7 +17028,20 @@
               <w:rPr>
                 <w:rFonts w:ascii="Arial" w:hAnsi="Arial" w:cs="Arial"/>
               </w:rPr>
-              <w:t>[] Sukses</w:t>
+              <w:t>[</w:t>
+            </w:r>
+            <w:r>
+              <w:rPr>
+                <w:rFonts w:hint="default" w:ascii="Arial" w:hAnsi="Arial" w:cs="Arial"/>
+                <w:lang w:val="en-US"/>
+              </w:rPr>
+              <w:t>X</w:t>
+            </w:r>
+            <w:r>
+              <w:rPr>
+                <w:rFonts w:ascii="Arial" w:hAnsi="Arial" w:cs="Arial"/>
+              </w:rPr>
+              <w:t>] Sukses</w:t>
             </w:r>
           </w:p>
           <w:p>
@@ -16434,9 +17069,216 @@
               <w:spacing w:after="0" w:line="360" w:lineRule="auto"/>
               <w:jc w:val="center"/>
               <w:rPr>
-                <w:rFonts w:ascii="Arial" w:hAnsi="Arial" w:cs="Arial"/>
-              </w:rPr>
-            </w:pPr>
+                <w:rFonts w:hint="default" w:ascii="Arial" w:hAnsi="Arial" w:cs="Arial"/>
+                <w:lang w:val="en-US"/>
+              </w:rPr>
+            </w:pPr>
+            <w:r>
+              <w:rPr>
+                <w:rFonts w:hint="default" w:ascii="Arial" w:hAnsi="Arial" w:cs="Arial"/>
+                <w:lang w:val="en-US"/>
+              </w:rPr>
+              <w:t>30 Maret 2024</w:t>
+            </w:r>
+          </w:p>
+        </w:tc>
+      </w:tr>
+      <w:tr>
+        <w:tblPrEx>
+          <w:tblBorders>
+            <w:top w:val="single" w:color="000000" w:themeColor="text1" w:sz="4" w:space="0"/>
+            <w:left w:val="single" w:color="000000" w:themeColor="text1" w:sz="4" w:space="0"/>
+            <w:bottom w:val="single" w:color="000000" w:themeColor="text1" w:sz="4" w:space="0"/>
+            <w:right w:val="single" w:color="000000" w:themeColor="text1" w:sz="4" w:space="0"/>
+            <w:insideH w:val="single" w:color="000000" w:themeColor="text1" w:sz="4" w:space="0"/>
+            <w:insideV w:val="single" w:color="000000" w:themeColor="text1" w:sz="4" w:space="0"/>
+          </w:tblBorders>
+          <w:tblCellMar>
+            <w:top w:w="0" w:type="dxa"/>
+            <w:left w:w="108" w:type="dxa"/>
+            <w:bottom w:w="0" w:type="dxa"/>
+            <w:right w:w="108" w:type="dxa"/>
+          </w:tblCellMar>
+        </w:tblPrEx>
+        <w:tc>
+          <w:tcPr>
+            <w:tcW w:w="869" w:type="dxa"/>
+            <w:vMerge w:val="continue"/>
+            <w:tcBorders/>
+          </w:tcPr>
+          <w:p>
+            <w:pPr>
+              <w:spacing w:after="0" w:line="360" w:lineRule="auto"/>
+              <w:jc w:val="center"/>
+              <w:rPr>
+                <w:rFonts w:hint="default" w:ascii="Arial" w:hAnsi="Arial" w:cs="Arial"/>
+                <w:lang w:val="en-US"/>
+              </w:rPr>
+            </w:pPr>
+          </w:p>
+        </w:tc>
+        <w:tc>
+          <w:tcPr>
+            <w:tcW w:w="4991" w:type="dxa"/>
+            <w:vAlign w:val="center"/>
+          </w:tcPr>
+          <w:p>
+            <w:pPr>
+              <w:pStyle w:val="6"/>
+              <w:numPr>
+                <w:ilvl w:val="0"/>
+                <w:numId w:val="51"/>
+              </w:numPr>
+              <w:spacing w:after="0" w:line="360" w:lineRule="auto"/>
+              <w:ind w:left="440" w:hanging="440"/>
+              <w:rPr>
+                <w:rFonts w:hint="default" w:ascii="Arial" w:hAnsi="Arial" w:cs="Arial"/>
+                <w:lang w:val="en-US"/>
+              </w:rPr>
+            </w:pPr>
+            <w:r>
+              <w:rPr>
+                <w:rFonts w:hint="default" w:ascii="Arial" w:hAnsi="Arial" w:cs="Arial"/>
+                <w:lang w:val="en-US"/>
+              </w:rPr>
+              <w:t>Value pekerjaan di ubah</w:t>
+            </w:r>
+            <w:bookmarkStart w:id="0" w:name="_GoBack"/>
+            <w:bookmarkEnd w:id="0"/>
+          </w:p>
+        </w:tc>
+        <w:tc>
+          <w:tcPr>
+            <w:tcW w:w="6035" w:type="dxa"/>
+            <w:vAlign w:val="center"/>
+          </w:tcPr>
+          <w:p>
+            <w:pPr>
+              <w:pStyle w:val="6"/>
+              <w:numPr>
+                <w:ilvl w:val="0"/>
+                <w:numId w:val="52"/>
+              </w:numPr>
+              <w:spacing w:after="0" w:line="360" w:lineRule="auto"/>
+              <w:ind w:left="440" w:hanging="440"/>
+              <w:rPr>
+                <w:rFonts w:hint="default" w:ascii="Arial" w:hAnsi="Arial" w:cs="Arial"/>
+                <w:lang w:val="en-US"/>
+              </w:rPr>
+            </w:pPr>
+            <w:r>
+              <w:rPr>
+                <w:rFonts w:hint="default" w:ascii="Arial" w:hAnsi="Arial" w:cs="Arial"/>
+                <w:lang w:val="en-US"/>
+              </w:rPr>
+              <w:t>Show Error pekerjaan tidak terdaftar</w:t>
+            </w:r>
+          </w:p>
+        </w:tc>
+        <w:tc>
+          <w:tcPr>
+            <w:tcW w:w="3747" w:type="dxa"/>
+            <w:vAlign w:val="center"/>
+          </w:tcPr>
+          <w:p>
+            <w:pPr>
+              <w:spacing w:after="0" w:line="360" w:lineRule="auto"/>
+              <w:rPr>
+                <w:rFonts w:hint="default" w:ascii="Arial" w:hAnsi="Arial" w:cs="Arial"/>
+                <w:lang w:val="en-US"/>
+              </w:rPr>
+            </w:pPr>
+            <w:r>
+              <w:rPr>
+                <w:rFonts w:hint="default" w:ascii="Arial" w:hAnsi="Arial" w:cs="Arial"/>
+                <w:lang w:val="en-US"/>
+              </w:rPr>
+              <w:t>Value bisa diedit (inspect elemt) dan pilih tombol next, ketika tombol back jns pekerjaan tidak terselect ke salah satu.</w:t>
+            </w:r>
+          </w:p>
+        </w:tc>
+        <w:tc>
+          <w:tcPr>
+            <w:tcW w:w="1617" w:type="dxa"/>
+            <w:vAlign w:val="center"/>
+          </w:tcPr>
+          <w:p>
+            <w:pPr>
+              <w:spacing w:after="0" w:line="360" w:lineRule="auto"/>
+              <w:rPr>
+                <w:rFonts w:ascii="Arial" w:hAnsi="Arial" w:cs="Arial"/>
+              </w:rPr>
+            </w:pPr>
+            <w:r>
+              <w:rPr>
+                <w:rFonts w:ascii="Arial" w:hAnsi="Arial" w:cs="Arial"/>
+              </w:rPr>
+              <w:t>[</w:t>
+            </w:r>
+            <w:r>
+              <w:rPr>
+                <w:rFonts w:hint="default" w:ascii="Arial" w:hAnsi="Arial" w:cs="Arial"/>
+                <w:lang w:val="en-US"/>
+              </w:rPr>
+              <w:t xml:space="preserve">   </w:t>
+            </w:r>
+            <w:r>
+              <w:rPr>
+                <w:rFonts w:ascii="Arial" w:hAnsi="Arial" w:cs="Arial"/>
+              </w:rPr>
+              <w:t>] Sukses</w:t>
+            </w:r>
+          </w:p>
+          <w:p>
+            <w:pPr>
+              <w:spacing w:after="0" w:line="360" w:lineRule="auto"/>
+              <w:rPr>
+                <w:rFonts w:hint="default" w:ascii="Arial" w:hAnsi="Arial" w:cs="Arial"/>
+                <w:lang w:val="en-US"/>
+              </w:rPr>
+            </w:pPr>
+            <w:r>
+              <w:rPr>
+                <w:rFonts w:ascii="Arial" w:hAnsi="Arial" w:cs="Arial"/>
+              </w:rPr>
+              <w:t>[</w:t>
+            </w:r>
+            <w:r>
+              <w:rPr>
+                <w:rFonts w:hint="default" w:ascii="Arial" w:hAnsi="Arial" w:cs="Arial"/>
+                <w:lang w:val="en-US"/>
+              </w:rPr>
+              <w:t>X</w:t>
+            </w:r>
+            <w:r>
+              <w:rPr>
+                <w:rFonts w:ascii="Arial" w:hAnsi="Arial" w:cs="Arial"/>
+              </w:rPr>
+              <w:t>] Gagal</w:t>
+            </w:r>
+          </w:p>
+        </w:tc>
+        <w:tc>
+          <w:tcPr>
+            <w:tcW w:w="1677" w:type="dxa"/>
+            <w:vAlign w:val="center"/>
+          </w:tcPr>
+          <w:p>
+            <w:pPr>
+              <w:spacing w:after="0" w:line="360" w:lineRule="auto"/>
+              <w:jc w:val="center"/>
+              <w:rPr>
+                <w:rFonts w:hint="default" w:ascii="Arial" w:hAnsi="Arial" w:cs="Arial"/>
+                <w:lang w:val="en-US"/>
+              </w:rPr>
+            </w:pPr>
+            <w:r>
+              <w:rPr>
+                <w:rFonts w:hint="default" w:ascii="Arial" w:hAnsi="Arial" w:cs="Arial"/>
+                <w:lang w:val="en-US"/>
+              </w:rPr>
+              <w:t>30 Maret 2024</w:t>
+            </w:r>
           </w:p>
         </w:tc>
       </w:tr>

</xml_diff>

<commit_message>
nyicil step 2 part 2
</commit_message>
<xml_diff>
--- a/docs/blackbox testing.docx
+++ b/docs/blackbox testing.docx
@@ -16924,7 +16924,6 @@
           <w:tcPr>
             <w:tcW w:w="869" w:type="dxa"/>
             <w:vMerge w:val="continue"/>
-            <w:tcBorders/>
           </w:tcPr>
           <w:p>
             <w:pPr>
@@ -17104,7 +17103,6 @@
           <w:tcPr>
             <w:tcW w:w="869" w:type="dxa"/>
             <w:vMerge w:val="continue"/>
-            <w:tcBorders/>
           </w:tcPr>
           <w:p>
             <w:pPr>
@@ -17143,8 +17141,6 @@
               </w:rPr>
               <w:t>Value pekerjaan di ubah</w:t>
             </w:r>
-            <w:bookmarkStart w:id="0" w:name="_GoBack"/>
-            <w:bookmarkEnd w:id="0"/>
           </w:p>
         </w:tc>
         <w:tc>
@@ -17501,9 +17497,17 @@
             <w:pPr>
               <w:spacing w:after="0" w:line="360" w:lineRule="auto"/>
               <w:rPr>
-                <w:rFonts w:ascii="Arial" w:hAnsi="Arial" w:cs="Arial"/>
-              </w:rPr>
-            </w:pPr>
+                <w:rFonts w:hint="default" w:ascii="Arial" w:hAnsi="Arial" w:cs="Arial"/>
+                <w:lang w:val="en-US"/>
+              </w:rPr>
+            </w:pPr>
+            <w:r>
+              <w:rPr>
+                <w:rFonts w:hint="default" w:ascii="Arial" w:hAnsi="Arial" w:cs="Arial"/>
+                <w:lang w:val="en-US"/>
+              </w:rPr>
+              <w:t>Nama Kelompok belum diisi!</w:t>
+            </w:r>
           </w:p>
         </w:tc>
         <w:tc>
@@ -17522,7 +17526,20 @@
               <w:rPr>
                 <w:rFonts w:ascii="Arial" w:hAnsi="Arial" w:cs="Arial"/>
               </w:rPr>
-              <w:t>[] Sukses</w:t>
+              <w:t>[</w:t>
+            </w:r>
+            <w:r>
+              <w:rPr>
+                <w:rFonts w:hint="default" w:ascii="Arial" w:hAnsi="Arial" w:cs="Arial"/>
+                <w:lang w:val="en-US"/>
+              </w:rPr>
+              <w:t>X</w:t>
+            </w:r>
+            <w:r>
+              <w:rPr>
+                <w:rFonts w:ascii="Arial" w:hAnsi="Arial" w:cs="Arial"/>
+              </w:rPr>
+              <w:t>] Sukses</w:t>
             </w:r>
           </w:p>
           <w:p>
@@ -17553,6 +17570,13 @@
                 <w:rFonts w:ascii="Arial" w:hAnsi="Arial" w:cs="Arial"/>
               </w:rPr>
             </w:pPr>
+            <w:r>
+              <w:rPr>
+                <w:rFonts w:hint="default" w:ascii="Arial" w:hAnsi="Arial" w:cs="Arial"/>
+                <w:lang w:val="en-US"/>
+              </w:rPr>
+              <w:t>30 Maret 2024</w:t>
+            </w:r>
           </w:p>
         </w:tc>
       </w:tr>
@@ -17653,9 +17677,17 @@
             <w:pPr>
               <w:spacing w:after="0" w:line="360" w:lineRule="auto"/>
               <w:rPr>
-                <w:rFonts w:ascii="Arial" w:hAnsi="Arial" w:cs="Arial"/>
-              </w:rPr>
-            </w:pPr>
+                <w:rFonts w:hint="default" w:ascii="Arial" w:hAnsi="Arial" w:cs="Arial"/>
+                <w:lang w:val="en-US"/>
+              </w:rPr>
+            </w:pPr>
+            <w:r>
+              <w:rPr>
+                <w:rFonts w:hint="default" w:ascii="Arial" w:hAnsi="Arial" w:cs="Arial"/>
+                <w:lang w:val="en-US"/>
+              </w:rPr>
+              <w:t>belum ada validasi minimal panjang</w:t>
+            </w:r>
           </w:p>
         </w:tc>
         <w:tc>
@@ -17674,21 +17706,47 @@
               <w:rPr>
                 <w:rFonts w:ascii="Arial" w:hAnsi="Arial" w:cs="Arial"/>
               </w:rPr>
-              <w:t>[] Sukses</w:t>
-            </w:r>
-          </w:p>
-          <w:p>
-            <w:pPr>
-              <w:spacing w:after="0" w:line="360" w:lineRule="auto"/>
-              <w:rPr>
-                <w:rFonts w:ascii="Arial" w:hAnsi="Arial" w:cs="Arial"/>
-              </w:rPr>
-            </w:pPr>
-            <w:r>
-              <w:rPr>
-                <w:rFonts w:ascii="Arial" w:hAnsi="Arial" w:cs="Arial"/>
-              </w:rPr>
-              <w:t>[   ] Gagal</w:t>
+              <w:t>[</w:t>
+            </w:r>
+            <w:r>
+              <w:rPr>
+                <w:rFonts w:hint="default" w:ascii="Arial" w:hAnsi="Arial" w:cs="Arial"/>
+                <w:lang w:val="en-US"/>
+              </w:rPr>
+              <w:t xml:space="preserve">   </w:t>
+            </w:r>
+            <w:r>
+              <w:rPr>
+                <w:rFonts w:ascii="Arial" w:hAnsi="Arial" w:cs="Arial"/>
+              </w:rPr>
+              <w:t>] Sukses</w:t>
+            </w:r>
+          </w:p>
+          <w:p>
+            <w:pPr>
+              <w:spacing w:after="0" w:line="360" w:lineRule="auto"/>
+              <w:rPr>
+                <w:rFonts w:ascii="Arial" w:hAnsi="Arial" w:cs="Arial"/>
+              </w:rPr>
+            </w:pPr>
+            <w:r>
+              <w:rPr>
+                <w:rFonts w:ascii="Arial" w:hAnsi="Arial" w:cs="Arial"/>
+              </w:rPr>
+              <w:t>[</w:t>
+            </w:r>
+            <w:r>
+              <w:rPr>
+                <w:rFonts w:hint="default" w:ascii="Arial" w:hAnsi="Arial" w:cs="Arial"/>
+                <w:lang w:val="en-US"/>
+              </w:rPr>
+              <w:t>X</w:t>
+            </w:r>
+            <w:r>
+              <w:rPr>
+                <w:rFonts w:ascii="Arial" w:hAnsi="Arial" w:cs="Arial"/>
+              </w:rPr>
+              <w:t>] Gagal</w:t>
             </w:r>
           </w:p>
         </w:tc>
@@ -17705,6 +17763,13 @@
                 <w:rFonts w:ascii="Arial" w:hAnsi="Arial" w:cs="Arial"/>
               </w:rPr>
             </w:pPr>
+            <w:r>
+              <w:rPr>
+                <w:rFonts w:hint="default" w:ascii="Arial" w:hAnsi="Arial" w:cs="Arial"/>
+                <w:lang w:val="en-US"/>
+              </w:rPr>
+              <w:t>30 Maret 2024</w:t>
+            </w:r>
           </w:p>
         </w:tc>
       </w:tr>
@@ -17808,6 +17873,13 @@
                 <w:rFonts w:ascii="Arial" w:hAnsi="Arial" w:cs="Arial"/>
               </w:rPr>
             </w:pPr>
+            <w:r>
+              <w:rPr>
+                <w:rFonts w:hint="default" w:ascii="Arial" w:hAnsi="Arial" w:cs="Arial"/>
+                <w:lang w:val="en-US"/>
+              </w:rPr>
+              <w:t>belum ada validasi maksimal panjang</w:t>
+            </w:r>
           </w:p>
         </w:tc>
         <w:tc>
@@ -17826,21 +17898,47 @@
               <w:rPr>
                 <w:rFonts w:ascii="Arial" w:hAnsi="Arial" w:cs="Arial"/>
               </w:rPr>
-              <w:t>[] Sukses</w:t>
-            </w:r>
-          </w:p>
-          <w:p>
-            <w:pPr>
-              <w:spacing w:after="0" w:line="360" w:lineRule="auto"/>
-              <w:rPr>
-                <w:rFonts w:ascii="Arial" w:hAnsi="Arial" w:cs="Arial"/>
-              </w:rPr>
-            </w:pPr>
-            <w:r>
-              <w:rPr>
-                <w:rFonts w:ascii="Arial" w:hAnsi="Arial" w:cs="Arial"/>
-              </w:rPr>
-              <w:t>[   ] Gagal</w:t>
+              <w:t>[</w:t>
+            </w:r>
+            <w:r>
+              <w:rPr>
+                <w:rFonts w:hint="default" w:ascii="Arial" w:hAnsi="Arial" w:cs="Arial"/>
+                <w:lang w:val="en-US"/>
+              </w:rPr>
+              <w:t xml:space="preserve">   </w:t>
+            </w:r>
+            <w:r>
+              <w:rPr>
+                <w:rFonts w:ascii="Arial" w:hAnsi="Arial" w:cs="Arial"/>
+              </w:rPr>
+              <w:t>] Sukses</w:t>
+            </w:r>
+          </w:p>
+          <w:p>
+            <w:pPr>
+              <w:spacing w:after="0" w:line="360" w:lineRule="auto"/>
+              <w:rPr>
+                <w:rFonts w:ascii="Arial" w:hAnsi="Arial" w:cs="Arial"/>
+              </w:rPr>
+            </w:pPr>
+            <w:r>
+              <w:rPr>
+                <w:rFonts w:ascii="Arial" w:hAnsi="Arial" w:cs="Arial"/>
+              </w:rPr>
+              <w:t>[</w:t>
+            </w:r>
+            <w:r>
+              <w:rPr>
+                <w:rFonts w:hint="default" w:ascii="Arial" w:hAnsi="Arial" w:cs="Arial"/>
+                <w:lang w:val="en-US"/>
+              </w:rPr>
+              <w:t>X</w:t>
+            </w:r>
+            <w:r>
+              <w:rPr>
+                <w:rFonts w:ascii="Arial" w:hAnsi="Arial" w:cs="Arial"/>
+              </w:rPr>
+              <w:t>] Gagal</w:t>
             </w:r>
           </w:p>
         </w:tc>
@@ -17857,6 +17955,13 @@
                 <w:rFonts w:ascii="Arial" w:hAnsi="Arial" w:cs="Arial"/>
               </w:rPr>
             </w:pPr>
+            <w:r>
+              <w:rPr>
+                <w:rFonts w:hint="default" w:ascii="Arial" w:hAnsi="Arial" w:cs="Arial"/>
+                <w:lang w:val="en-US"/>
+              </w:rPr>
+              <w:t>30 Maret 2024</w:t>
+            </w:r>
           </w:p>
         </w:tc>
       </w:tr>
@@ -17960,6 +18065,12 @@
                 <w:rFonts w:ascii="Arial" w:hAnsi="Arial" w:cs="Arial"/>
               </w:rPr>
             </w:pPr>
+            <w:r>
+              <w:rPr>
+                <w:rFonts w:hint="default" w:ascii="Arial" w:hAnsi="Arial" w:cs="Arial"/>
+              </w:rPr>
+              <w:t>Nama Kelompok hanya diisi alphabet (A s/d Z) dan spasi</w:t>
+            </w:r>
           </w:p>
         </w:tc>
         <w:tc>
@@ -17978,7 +18089,20 @@
               <w:rPr>
                 <w:rFonts w:ascii="Arial" w:hAnsi="Arial" w:cs="Arial"/>
               </w:rPr>
-              <w:t>[] Sukses</w:t>
+              <w:t>[</w:t>
+            </w:r>
+            <w:r>
+              <w:rPr>
+                <w:rFonts w:hint="default" w:ascii="Arial" w:hAnsi="Arial" w:cs="Arial"/>
+                <w:lang w:val="en-US"/>
+              </w:rPr>
+              <w:t>X</w:t>
+            </w:r>
+            <w:r>
+              <w:rPr>
+                <w:rFonts w:ascii="Arial" w:hAnsi="Arial" w:cs="Arial"/>
+              </w:rPr>
+              <w:t>] Sukses</w:t>
             </w:r>
           </w:p>
           <w:p>
@@ -18009,6 +18133,13 @@
                 <w:rFonts w:ascii="Arial" w:hAnsi="Arial" w:cs="Arial"/>
               </w:rPr>
             </w:pPr>
+            <w:r>
+              <w:rPr>
+                <w:rFonts w:hint="default" w:ascii="Arial" w:hAnsi="Arial" w:cs="Arial"/>
+                <w:lang w:val="en-US"/>
+              </w:rPr>
+              <w:t>30 Maret 2024</w:t>
+            </w:r>
           </w:p>
         </w:tc>
       </w:tr>
@@ -18178,6 +18309,12 @@
                 <w:rFonts w:ascii="Arial" w:hAnsi="Arial" w:cs="Arial"/>
               </w:rPr>
             </w:pPr>
+            <w:r>
+              <w:rPr>
+                <w:rFonts w:hint="default" w:ascii="Arial" w:hAnsi="Arial" w:cs="Arial"/>
+              </w:rPr>
+              <w:t>Nama Ketua belum diisi!</w:t>
+            </w:r>
           </w:p>
         </w:tc>
         <w:tc>
@@ -18196,7 +18333,20 @@
               <w:rPr>
                 <w:rFonts w:ascii="Arial" w:hAnsi="Arial" w:cs="Arial"/>
               </w:rPr>
-              <w:t>[] Sukses</w:t>
+              <w:t>[</w:t>
+            </w:r>
+            <w:r>
+              <w:rPr>
+                <w:rFonts w:hint="default" w:ascii="Arial" w:hAnsi="Arial" w:cs="Arial"/>
+                <w:lang w:val="en-US"/>
+              </w:rPr>
+              <w:t>X</w:t>
+            </w:r>
+            <w:r>
+              <w:rPr>
+                <w:rFonts w:ascii="Arial" w:hAnsi="Arial" w:cs="Arial"/>
+              </w:rPr>
+              <w:t>] Sukses</w:t>
             </w:r>
           </w:p>
           <w:p>
@@ -18227,6 +18377,13 @@
                 <w:rFonts w:ascii="Arial" w:hAnsi="Arial" w:cs="Arial"/>
               </w:rPr>
             </w:pPr>
+            <w:r>
+              <w:rPr>
+                <w:rFonts w:hint="default" w:ascii="Arial" w:hAnsi="Arial" w:cs="Arial"/>
+                <w:lang w:val="en-US"/>
+              </w:rPr>
+              <w:t>30 Maret 2024</w:t>
+            </w:r>
           </w:p>
         </w:tc>
       </w:tr>
@@ -18330,6 +18487,12 @@
                 <w:rFonts w:ascii="Arial" w:hAnsi="Arial" w:cs="Arial"/>
               </w:rPr>
             </w:pPr>
+            <w:r>
+              <w:rPr>
+                <w:rFonts w:hint="default" w:ascii="Arial" w:hAnsi="Arial" w:cs="Arial"/>
+              </w:rPr>
+              <w:t>Nama Ketua hanya diisi alphabet (A s/d Z) dan spasi</w:t>
+            </w:r>
           </w:p>
         </w:tc>
         <w:tc>
@@ -18348,7 +18511,20 @@
               <w:rPr>
                 <w:rFonts w:ascii="Arial" w:hAnsi="Arial" w:cs="Arial"/>
               </w:rPr>
-              <w:t>[] Sukses</w:t>
+              <w:t>[</w:t>
+            </w:r>
+            <w:r>
+              <w:rPr>
+                <w:rFonts w:hint="default" w:ascii="Arial" w:hAnsi="Arial" w:cs="Arial"/>
+                <w:lang w:val="en-US"/>
+              </w:rPr>
+              <w:t>X</w:t>
+            </w:r>
+            <w:r>
+              <w:rPr>
+                <w:rFonts w:ascii="Arial" w:hAnsi="Arial" w:cs="Arial"/>
+              </w:rPr>
+              <w:t>] Sukses</w:t>
             </w:r>
           </w:p>
           <w:p>
@@ -18379,6 +18555,13 @@
                 <w:rFonts w:ascii="Arial" w:hAnsi="Arial" w:cs="Arial"/>
               </w:rPr>
             </w:pPr>
+            <w:r>
+              <w:rPr>
+                <w:rFonts w:hint="default" w:ascii="Arial" w:hAnsi="Arial" w:cs="Arial"/>
+                <w:lang w:val="en-US"/>
+              </w:rPr>
+              <w:t>30 Maret 2024</w:t>
+            </w:r>
           </w:p>
         </w:tc>
       </w:tr>
@@ -18479,9 +18662,17 @@
             <w:pPr>
               <w:spacing w:after="0" w:line="360" w:lineRule="auto"/>
               <w:rPr>
-                <w:rFonts w:ascii="Arial" w:hAnsi="Arial" w:cs="Arial"/>
-              </w:rPr>
-            </w:pPr>
+                <w:rFonts w:hint="default" w:ascii="Arial" w:hAnsi="Arial" w:cs="Arial"/>
+                <w:lang w:val="en-US"/>
+              </w:rPr>
+            </w:pPr>
+            <w:r>
+              <w:rPr>
+                <w:rFonts w:hint="default" w:ascii="Arial" w:hAnsi="Arial" w:cs="Arial"/>
+                <w:lang w:val="en-US"/>
+              </w:rPr>
+              <w:t>Belum ada validasi nama ketua terlalu panjang</w:t>
+            </w:r>
           </w:p>
         </w:tc>
         <w:tc>
@@ -18500,21 +18691,47 @@
               <w:rPr>
                 <w:rFonts w:ascii="Arial" w:hAnsi="Arial" w:cs="Arial"/>
               </w:rPr>
-              <w:t>[] Sukses</w:t>
-            </w:r>
-          </w:p>
-          <w:p>
-            <w:pPr>
-              <w:spacing w:after="0" w:line="360" w:lineRule="auto"/>
-              <w:rPr>
-                <w:rFonts w:ascii="Arial" w:hAnsi="Arial" w:cs="Arial"/>
-              </w:rPr>
-            </w:pPr>
-            <w:r>
-              <w:rPr>
-                <w:rFonts w:ascii="Arial" w:hAnsi="Arial" w:cs="Arial"/>
-              </w:rPr>
-              <w:t>[   ] Gagal</w:t>
+              <w:t>[</w:t>
+            </w:r>
+            <w:r>
+              <w:rPr>
+                <w:rFonts w:hint="default" w:ascii="Arial" w:hAnsi="Arial" w:cs="Arial"/>
+                <w:lang w:val="en-US"/>
+              </w:rPr>
+              <w:t xml:space="preserve">   </w:t>
+            </w:r>
+            <w:r>
+              <w:rPr>
+                <w:rFonts w:ascii="Arial" w:hAnsi="Arial" w:cs="Arial"/>
+              </w:rPr>
+              <w:t>] Sukses</w:t>
+            </w:r>
+          </w:p>
+          <w:p>
+            <w:pPr>
+              <w:spacing w:after="0" w:line="360" w:lineRule="auto"/>
+              <w:rPr>
+                <w:rFonts w:ascii="Arial" w:hAnsi="Arial" w:cs="Arial"/>
+              </w:rPr>
+            </w:pPr>
+            <w:r>
+              <w:rPr>
+                <w:rFonts w:ascii="Arial" w:hAnsi="Arial" w:cs="Arial"/>
+              </w:rPr>
+              <w:t>[</w:t>
+            </w:r>
+            <w:r>
+              <w:rPr>
+                <w:rFonts w:hint="default" w:ascii="Arial" w:hAnsi="Arial" w:cs="Arial"/>
+                <w:lang w:val="en-US"/>
+              </w:rPr>
+              <w:t>X</w:t>
+            </w:r>
+            <w:r>
+              <w:rPr>
+                <w:rFonts w:ascii="Arial" w:hAnsi="Arial" w:cs="Arial"/>
+              </w:rPr>
+              <w:t>] Gagal</w:t>
             </w:r>
           </w:p>
         </w:tc>
@@ -18531,6 +18748,13 @@
                 <w:rFonts w:ascii="Arial" w:hAnsi="Arial" w:cs="Arial"/>
               </w:rPr>
             </w:pPr>
+            <w:r>
+              <w:rPr>
+                <w:rFonts w:hint="default" w:ascii="Arial" w:hAnsi="Arial" w:cs="Arial"/>
+                <w:lang w:val="en-US"/>
+              </w:rPr>
+              <w:t>30 Maret 2024</w:t>
+            </w:r>
           </w:p>
         </w:tc>
       </w:tr>
@@ -18756,6 +18980,12 @@
                 <w:rFonts w:ascii="Arial" w:hAnsi="Arial" w:cs="Arial"/>
               </w:rPr>
             </w:pPr>
+            <w:r>
+              <w:rPr>
+                <w:rFonts w:hint="default" w:ascii="Arial" w:hAnsi="Arial" w:cs="Arial"/>
+              </w:rPr>
+              <w:t>Nama Lembaga belum diisi!</w:t>
+            </w:r>
           </w:p>
         </w:tc>
         <w:tc>
@@ -18774,7 +19004,20 @@
               <w:rPr>
                 <w:rFonts w:ascii="Arial" w:hAnsi="Arial" w:cs="Arial"/>
               </w:rPr>
-              <w:t>[] Sukses</w:t>
+              <w:t>[</w:t>
+            </w:r>
+            <w:r>
+              <w:rPr>
+                <w:rFonts w:hint="default" w:ascii="Arial" w:hAnsi="Arial" w:cs="Arial"/>
+                <w:lang w:val="en-US"/>
+              </w:rPr>
+              <w:t>X</w:t>
+            </w:r>
+            <w:r>
+              <w:rPr>
+                <w:rFonts w:ascii="Arial" w:hAnsi="Arial" w:cs="Arial"/>
+              </w:rPr>
+              <w:t>] Sukses</w:t>
             </w:r>
           </w:p>
           <w:p>
@@ -18802,9 +19045,17 @@
               <w:spacing w:after="0" w:line="360" w:lineRule="auto"/>
               <w:jc w:val="center"/>
               <w:rPr>
-                <w:rFonts w:ascii="Arial" w:hAnsi="Arial" w:cs="Arial"/>
-              </w:rPr>
-            </w:pPr>
+                <w:rFonts w:hint="default" w:ascii="Arial" w:hAnsi="Arial" w:cs="Arial"/>
+                <w:lang w:val="en-US"/>
+              </w:rPr>
+            </w:pPr>
+            <w:r>
+              <w:rPr>
+                <w:rFonts w:hint="default" w:ascii="Arial" w:hAnsi="Arial" w:cs="Arial"/>
+                <w:lang w:val="en-US"/>
+              </w:rPr>
+              <w:t>31 March 2024</w:t>
+            </w:r>
           </w:p>
         </w:tc>
       </w:tr>
@@ -18905,9 +19156,17 @@
             <w:pPr>
               <w:spacing w:after="0" w:line="360" w:lineRule="auto"/>
               <w:rPr>
-                <w:rFonts w:ascii="Arial" w:hAnsi="Arial" w:cs="Arial"/>
-              </w:rPr>
-            </w:pPr>
+                <w:rFonts w:hint="default" w:ascii="Arial" w:hAnsi="Arial" w:cs="Arial"/>
+                <w:lang w:val="en-US"/>
+              </w:rPr>
+            </w:pPr>
+            <w:r>
+              <w:rPr>
+                <w:rFonts w:hint="default" w:ascii="Arial" w:hAnsi="Arial" w:cs="Arial"/>
+                <w:lang w:val="en-US"/>
+              </w:rPr>
+              <w:t>Belum ada validasi minimal kata</w:t>
+            </w:r>
           </w:p>
         </w:tc>
         <w:tc>
@@ -18926,21 +19185,47 @@
               <w:rPr>
                 <w:rFonts w:ascii="Arial" w:hAnsi="Arial" w:cs="Arial"/>
               </w:rPr>
-              <w:t>[] Sukses</w:t>
-            </w:r>
-          </w:p>
-          <w:p>
-            <w:pPr>
-              <w:spacing w:after="0" w:line="360" w:lineRule="auto"/>
-              <w:rPr>
-                <w:rFonts w:ascii="Arial" w:hAnsi="Arial" w:cs="Arial"/>
-              </w:rPr>
-            </w:pPr>
-            <w:r>
-              <w:rPr>
-                <w:rFonts w:ascii="Arial" w:hAnsi="Arial" w:cs="Arial"/>
-              </w:rPr>
-              <w:t>[   ] Gagal</w:t>
+              <w:t>[</w:t>
+            </w:r>
+            <w:r>
+              <w:rPr>
+                <w:rFonts w:hint="default" w:ascii="Arial" w:hAnsi="Arial" w:cs="Arial"/>
+                <w:lang w:val="en-US"/>
+              </w:rPr>
+              <w:t xml:space="preserve">   </w:t>
+            </w:r>
+            <w:r>
+              <w:rPr>
+                <w:rFonts w:ascii="Arial" w:hAnsi="Arial" w:cs="Arial"/>
+              </w:rPr>
+              <w:t>] Sukses</w:t>
+            </w:r>
+          </w:p>
+          <w:p>
+            <w:pPr>
+              <w:spacing w:after="0" w:line="360" w:lineRule="auto"/>
+              <w:rPr>
+                <w:rFonts w:ascii="Arial" w:hAnsi="Arial" w:cs="Arial"/>
+              </w:rPr>
+            </w:pPr>
+            <w:r>
+              <w:rPr>
+                <w:rFonts w:ascii="Arial" w:hAnsi="Arial" w:cs="Arial"/>
+              </w:rPr>
+              <w:t>[</w:t>
+            </w:r>
+            <w:r>
+              <w:rPr>
+                <w:rFonts w:hint="default" w:ascii="Arial" w:hAnsi="Arial" w:cs="Arial"/>
+                <w:lang w:val="en-US"/>
+              </w:rPr>
+              <w:t>X</w:t>
+            </w:r>
+            <w:r>
+              <w:rPr>
+                <w:rFonts w:ascii="Arial" w:hAnsi="Arial" w:cs="Arial"/>
+              </w:rPr>
+              <w:t>] Gagal</w:t>
             </w:r>
           </w:p>
         </w:tc>
@@ -18954,9 +19239,17 @@
               <w:spacing w:after="0" w:line="360" w:lineRule="auto"/>
               <w:jc w:val="center"/>
               <w:rPr>
-                <w:rFonts w:ascii="Arial" w:hAnsi="Arial" w:cs="Arial"/>
-              </w:rPr>
-            </w:pPr>
+                <w:rFonts w:hint="default" w:ascii="Arial" w:hAnsi="Arial" w:cs="Arial"/>
+                <w:lang w:val="en-US"/>
+              </w:rPr>
+            </w:pPr>
+            <w:r>
+              <w:rPr>
+                <w:rFonts w:hint="default" w:ascii="Arial" w:hAnsi="Arial" w:cs="Arial"/>
+                <w:lang w:val="en-US"/>
+              </w:rPr>
+              <w:t>31 March 2024</w:t>
+            </w:r>
           </w:p>
         </w:tc>
       </w:tr>
@@ -19057,9 +19350,17 @@
             <w:pPr>
               <w:spacing w:after="0" w:line="360" w:lineRule="auto"/>
               <w:rPr>
-                <w:rFonts w:ascii="Arial" w:hAnsi="Arial" w:cs="Arial"/>
-              </w:rPr>
-            </w:pPr>
+                <w:rFonts w:hint="default" w:ascii="Arial" w:hAnsi="Arial" w:cs="Arial"/>
+                <w:lang w:val="en-US"/>
+              </w:rPr>
+            </w:pPr>
+            <w:r>
+              <w:rPr>
+                <w:rFonts w:hint="default" w:ascii="Arial" w:hAnsi="Arial" w:cs="Arial"/>
+                <w:lang w:val="en-US"/>
+              </w:rPr>
+              <w:t>Belum ada validasi maksimal kata</w:t>
+            </w:r>
           </w:p>
         </w:tc>
         <w:tc>
@@ -19078,21 +19379,47 @@
               <w:rPr>
                 <w:rFonts w:ascii="Arial" w:hAnsi="Arial" w:cs="Arial"/>
               </w:rPr>
-              <w:t>[] Sukses</w:t>
-            </w:r>
-          </w:p>
-          <w:p>
-            <w:pPr>
-              <w:spacing w:after="0" w:line="360" w:lineRule="auto"/>
-              <w:rPr>
-                <w:rFonts w:ascii="Arial" w:hAnsi="Arial" w:cs="Arial"/>
-              </w:rPr>
-            </w:pPr>
-            <w:r>
-              <w:rPr>
-                <w:rFonts w:ascii="Arial" w:hAnsi="Arial" w:cs="Arial"/>
-              </w:rPr>
-              <w:t>[   ] Gagal</w:t>
+              <w:t>[</w:t>
+            </w:r>
+            <w:r>
+              <w:rPr>
+                <w:rFonts w:hint="default" w:ascii="Arial" w:hAnsi="Arial" w:cs="Arial"/>
+                <w:lang w:val="en-US"/>
+              </w:rPr>
+              <w:t xml:space="preserve">   </w:t>
+            </w:r>
+            <w:r>
+              <w:rPr>
+                <w:rFonts w:ascii="Arial" w:hAnsi="Arial" w:cs="Arial"/>
+              </w:rPr>
+              <w:t>] Sukses</w:t>
+            </w:r>
+          </w:p>
+          <w:p>
+            <w:pPr>
+              <w:spacing w:after="0" w:line="360" w:lineRule="auto"/>
+              <w:rPr>
+                <w:rFonts w:ascii="Arial" w:hAnsi="Arial" w:cs="Arial"/>
+              </w:rPr>
+            </w:pPr>
+            <w:r>
+              <w:rPr>
+                <w:rFonts w:ascii="Arial" w:hAnsi="Arial" w:cs="Arial"/>
+              </w:rPr>
+              <w:t>[</w:t>
+            </w:r>
+            <w:r>
+              <w:rPr>
+                <w:rFonts w:hint="default" w:ascii="Arial" w:hAnsi="Arial" w:cs="Arial"/>
+                <w:lang w:val="en-US"/>
+              </w:rPr>
+              <w:t>X</w:t>
+            </w:r>
+            <w:r>
+              <w:rPr>
+                <w:rFonts w:ascii="Arial" w:hAnsi="Arial" w:cs="Arial"/>
+              </w:rPr>
+              <w:t>] Gagal</w:t>
             </w:r>
           </w:p>
         </w:tc>
@@ -19106,9 +19433,17 @@
               <w:spacing w:after="0" w:line="360" w:lineRule="auto"/>
               <w:jc w:val="center"/>
               <w:rPr>
-                <w:rFonts w:ascii="Arial" w:hAnsi="Arial" w:cs="Arial"/>
-              </w:rPr>
-            </w:pPr>
+                <w:rFonts w:hint="default" w:ascii="Arial" w:hAnsi="Arial" w:cs="Arial"/>
+                <w:lang w:val="en-US"/>
+              </w:rPr>
+            </w:pPr>
+            <w:r>
+              <w:rPr>
+                <w:rFonts w:hint="default" w:ascii="Arial" w:hAnsi="Arial" w:cs="Arial"/>
+                <w:lang w:val="en-US"/>
+              </w:rPr>
+              <w:t>31 March 2024</w:t>
+            </w:r>
           </w:p>
         </w:tc>
       </w:tr>
@@ -19212,6 +19547,12 @@
                 <w:rFonts w:ascii="Arial" w:hAnsi="Arial" w:cs="Arial"/>
               </w:rPr>
             </w:pPr>
+            <w:r>
+              <w:rPr>
+                <w:rFonts w:hint="default" w:ascii="Arial" w:hAnsi="Arial" w:cs="Arial"/>
+              </w:rPr>
+              <w:t>Nama Lembaga hanya diisi alphabet (A s/d Z) dan spasi</w:t>
+            </w:r>
           </w:p>
         </w:tc>
         <w:tc>
@@ -19230,7 +19571,20 @@
               <w:rPr>
                 <w:rFonts w:ascii="Arial" w:hAnsi="Arial" w:cs="Arial"/>
               </w:rPr>
-              <w:t>[] Sukses</w:t>
+              <w:t>[</w:t>
+            </w:r>
+            <w:r>
+              <w:rPr>
+                <w:rFonts w:hint="default" w:ascii="Arial" w:hAnsi="Arial" w:cs="Arial"/>
+                <w:lang w:val="en-US"/>
+              </w:rPr>
+              <w:t>X</w:t>
+            </w:r>
+            <w:r>
+              <w:rPr>
+                <w:rFonts w:ascii="Arial" w:hAnsi="Arial" w:cs="Arial"/>
+              </w:rPr>
+              <w:t>] Sukses</w:t>
             </w:r>
           </w:p>
           <w:p>
@@ -19251,15 +19605,24 @@
         <w:tc>
           <w:tcPr>
             <w:tcW w:w="1677" w:type="dxa"/>
+            <w:vAlign w:val="center"/>
           </w:tcPr>
           <w:p>
             <w:pPr>
               <w:spacing w:after="0" w:line="360" w:lineRule="auto"/>
               <w:jc w:val="center"/>
               <w:rPr>
-                <w:rFonts w:ascii="Arial" w:hAnsi="Arial" w:cs="Arial"/>
-              </w:rPr>
-            </w:pPr>
+                <w:rFonts w:hint="default" w:ascii="Arial" w:hAnsi="Arial" w:cs="Arial"/>
+                <w:lang w:val="en-US"/>
+              </w:rPr>
+            </w:pPr>
+            <w:r>
+              <w:rPr>
+                <w:rFonts w:hint="default" w:ascii="Arial" w:hAnsi="Arial" w:cs="Arial"/>
+                <w:lang w:val="en-US"/>
+              </w:rPr>
+              <w:t>31 March 2024</w:t>
+            </w:r>
           </w:p>
         </w:tc>
       </w:tr>
@@ -19429,6 +19792,12 @@
                 <w:rFonts w:ascii="Arial" w:hAnsi="Arial" w:cs="Arial"/>
               </w:rPr>
             </w:pPr>
+            <w:r>
+              <w:rPr>
+                <w:rFonts w:hint="default" w:ascii="Arial" w:hAnsi="Arial" w:cs="Arial"/>
+              </w:rPr>
+              <w:t>Nama Ketua belum diisi!</w:t>
+            </w:r>
           </w:p>
         </w:tc>
         <w:tc>
@@ -19447,7 +19816,20 @@
               <w:rPr>
                 <w:rFonts w:ascii="Arial" w:hAnsi="Arial" w:cs="Arial"/>
               </w:rPr>
-              <w:t>[] Sukses</w:t>
+              <w:t>[</w:t>
+            </w:r>
+            <w:r>
+              <w:rPr>
+                <w:rFonts w:hint="default" w:ascii="Arial" w:hAnsi="Arial" w:cs="Arial"/>
+                <w:lang w:val="en-US"/>
+              </w:rPr>
+              <w:t>X</w:t>
+            </w:r>
+            <w:r>
+              <w:rPr>
+                <w:rFonts w:ascii="Arial" w:hAnsi="Arial" w:cs="Arial"/>
+              </w:rPr>
+              <w:t>] Sukses</w:t>
             </w:r>
           </w:p>
           <w:p>
@@ -19468,15 +19850,24 @@
         <w:tc>
           <w:tcPr>
             <w:tcW w:w="1677" w:type="dxa"/>
+            <w:vAlign w:val="center"/>
           </w:tcPr>
           <w:p>
             <w:pPr>
               <w:spacing w:after="0" w:line="360" w:lineRule="auto"/>
               <w:jc w:val="center"/>
               <w:rPr>
-                <w:rFonts w:ascii="Arial" w:hAnsi="Arial" w:cs="Arial"/>
-              </w:rPr>
-            </w:pPr>
+                <w:rFonts w:hint="default" w:ascii="Arial" w:hAnsi="Arial" w:cs="Arial"/>
+                <w:lang w:val="en-US"/>
+              </w:rPr>
+            </w:pPr>
+            <w:r>
+              <w:rPr>
+                <w:rFonts w:hint="default" w:ascii="Arial" w:hAnsi="Arial" w:cs="Arial"/>
+                <w:lang w:val="en-US"/>
+              </w:rPr>
+              <w:t>31 March 2024</w:t>
+            </w:r>
           </w:p>
         </w:tc>
       </w:tr>
@@ -19580,6 +19971,12 @@
                 <w:rFonts w:ascii="Arial" w:hAnsi="Arial" w:cs="Arial"/>
               </w:rPr>
             </w:pPr>
+            <w:r>
+              <w:rPr>
+                <w:rFonts w:hint="default" w:ascii="Arial" w:hAnsi="Arial" w:cs="Arial"/>
+              </w:rPr>
+              <w:t>Nama Ketua Lembaga hanya diisi alphabet (A s/d Z) dan spasi</w:t>
+            </w:r>
           </w:p>
         </w:tc>
         <w:tc>
@@ -19598,7 +19995,20 @@
               <w:rPr>
                 <w:rFonts w:ascii="Arial" w:hAnsi="Arial" w:cs="Arial"/>
               </w:rPr>
-              <w:t>[] Sukses</w:t>
+              <w:t>[</w:t>
+            </w:r>
+            <w:r>
+              <w:rPr>
+                <w:rFonts w:hint="default" w:ascii="Arial" w:hAnsi="Arial" w:cs="Arial"/>
+                <w:lang w:val="en-US"/>
+              </w:rPr>
+              <w:t>X</w:t>
+            </w:r>
+            <w:r>
+              <w:rPr>
+                <w:rFonts w:ascii="Arial" w:hAnsi="Arial" w:cs="Arial"/>
+              </w:rPr>
+              <w:t>] Sukses</w:t>
             </w:r>
           </w:p>
           <w:p>
@@ -19619,15 +20029,24 @@
         <w:tc>
           <w:tcPr>
             <w:tcW w:w="1677" w:type="dxa"/>
+            <w:vAlign w:val="center"/>
           </w:tcPr>
           <w:p>
             <w:pPr>
               <w:spacing w:after="0" w:line="360" w:lineRule="auto"/>
               <w:jc w:val="center"/>
               <w:rPr>
-                <w:rFonts w:ascii="Arial" w:hAnsi="Arial" w:cs="Arial"/>
-              </w:rPr>
-            </w:pPr>
+                <w:rFonts w:hint="default" w:ascii="Arial" w:hAnsi="Arial" w:cs="Arial"/>
+                <w:lang w:val="en-US"/>
+              </w:rPr>
+            </w:pPr>
+            <w:r>
+              <w:rPr>
+                <w:rFonts w:hint="default" w:ascii="Arial" w:hAnsi="Arial" w:cs="Arial"/>
+                <w:lang w:val="en-US"/>
+              </w:rPr>
+              <w:t>31 March 2024</w:t>
+            </w:r>
           </w:p>
         </w:tc>
       </w:tr>
@@ -19728,9 +20147,17 @@
             <w:pPr>
               <w:spacing w:after="0" w:line="360" w:lineRule="auto"/>
               <w:rPr>
-                <w:rFonts w:ascii="Arial" w:hAnsi="Arial" w:cs="Arial"/>
-              </w:rPr>
-            </w:pPr>
+                <w:rFonts w:hint="default" w:ascii="Arial" w:hAnsi="Arial" w:cs="Arial"/>
+                <w:lang w:val="en-US"/>
+              </w:rPr>
+            </w:pPr>
+            <w:r>
+              <w:rPr>
+                <w:rFonts w:hint="default" w:ascii="Arial" w:hAnsi="Arial" w:cs="Arial"/>
+                <w:lang w:val="en-US"/>
+              </w:rPr>
+              <w:t>Belum ada validasi karakter terlalu panjang</w:t>
+            </w:r>
           </w:p>
         </w:tc>
         <w:tc>
@@ -19749,36 +20176,71 @@
               <w:rPr>
                 <w:rFonts w:ascii="Arial" w:hAnsi="Arial" w:cs="Arial"/>
               </w:rPr>
-              <w:t>[] Sukses</w:t>
-            </w:r>
-          </w:p>
-          <w:p>
-            <w:pPr>
-              <w:spacing w:after="0" w:line="360" w:lineRule="auto"/>
-              <w:rPr>
-                <w:rFonts w:ascii="Arial" w:hAnsi="Arial" w:cs="Arial"/>
-              </w:rPr>
-            </w:pPr>
-            <w:r>
-              <w:rPr>
-                <w:rFonts w:ascii="Arial" w:hAnsi="Arial" w:cs="Arial"/>
-              </w:rPr>
-              <w:t>[   ] Gagal</w:t>
+              <w:t>[</w:t>
+            </w:r>
+            <w:r>
+              <w:rPr>
+                <w:rFonts w:hint="default" w:ascii="Arial" w:hAnsi="Arial" w:cs="Arial"/>
+                <w:lang w:val="en-US"/>
+              </w:rPr>
+              <w:t xml:space="preserve">   </w:t>
+            </w:r>
+            <w:r>
+              <w:rPr>
+                <w:rFonts w:ascii="Arial" w:hAnsi="Arial" w:cs="Arial"/>
+              </w:rPr>
+              <w:t>] Sukses</w:t>
+            </w:r>
+          </w:p>
+          <w:p>
+            <w:pPr>
+              <w:spacing w:after="0" w:line="360" w:lineRule="auto"/>
+              <w:rPr>
+                <w:rFonts w:ascii="Arial" w:hAnsi="Arial" w:cs="Arial"/>
+              </w:rPr>
+            </w:pPr>
+            <w:r>
+              <w:rPr>
+                <w:rFonts w:ascii="Arial" w:hAnsi="Arial" w:cs="Arial"/>
+              </w:rPr>
+              <w:t>[</w:t>
+            </w:r>
+            <w:r>
+              <w:rPr>
+                <w:rFonts w:hint="default" w:ascii="Arial" w:hAnsi="Arial" w:cs="Arial"/>
+                <w:lang w:val="en-US"/>
+              </w:rPr>
+              <w:t>X</w:t>
+            </w:r>
+            <w:r>
+              <w:rPr>
+                <w:rFonts w:ascii="Arial" w:hAnsi="Arial" w:cs="Arial"/>
+              </w:rPr>
+              <w:t>] Gagal</w:t>
             </w:r>
           </w:p>
         </w:tc>
         <w:tc>
           <w:tcPr>
             <w:tcW w:w="1677" w:type="dxa"/>
+            <w:vAlign w:val="center"/>
           </w:tcPr>
           <w:p>
             <w:pPr>
               <w:spacing w:after="0" w:line="360" w:lineRule="auto"/>
               <w:jc w:val="center"/>
               <w:rPr>
-                <w:rFonts w:ascii="Arial" w:hAnsi="Arial" w:cs="Arial"/>
-              </w:rPr>
-            </w:pPr>
+                <w:rFonts w:hint="default" w:ascii="Arial" w:hAnsi="Arial" w:cs="Arial"/>
+                <w:lang w:val="en-US"/>
+              </w:rPr>
+            </w:pPr>
+            <w:r>
+              <w:rPr>
+                <w:rFonts w:hint="default" w:ascii="Arial" w:hAnsi="Arial" w:cs="Arial"/>
+                <w:lang w:val="en-US"/>
+              </w:rPr>
+              <w:t>31 March 2024</w:t>
+            </w:r>
           </w:p>
         </w:tc>
       </w:tr>
@@ -19945,9 +20407,17 @@
             <w:pPr>
               <w:spacing w:after="0" w:line="360" w:lineRule="auto"/>
               <w:rPr>
-                <w:rFonts w:ascii="Arial" w:hAnsi="Arial" w:cs="Arial"/>
-              </w:rPr>
-            </w:pPr>
+                <w:rFonts w:hint="default" w:ascii="Arial" w:hAnsi="Arial" w:cs="Arial"/>
+                <w:lang w:val="en-US"/>
+              </w:rPr>
+            </w:pPr>
+            <w:r>
+              <w:rPr>
+                <w:rFonts w:hint="default" w:ascii="Arial" w:hAnsi="Arial" w:cs="Arial"/>
+                <w:lang w:val="en-US"/>
+              </w:rPr>
+              <w:t>Form input ini sudah tidak ada</w:t>
+            </w:r>
           </w:p>
         </w:tc>
         <w:tc>
@@ -20099,6 +20569,13 @@
                 <w:rFonts w:ascii="Arial" w:hAnsi="Arial" w:cs="Arial"/>
               </w:rPr>
             </w:pPr>
+            <w:r>
+              <w:rPr>
+                <w:rFonts w:hint="default" w:ascii="Arial" w:hAnsi="Arial" w:cs="Arial"/>
+                <w:lang w:val="en-US"/>
+              </w:rPr>
+              <w:t>Form input ini sudah tidak ada</w:t>
+            </w:r>
           </w:p>
         </w:tc>
         <w:tc>
@@ -20316,6 +20793,12 @@
                 <w:rFonts w:ascii="Arial" w:hAnsi="Arial" w:cs="Arial"/>
               </w:rPr>
             </w:pPr>
+            <w:r>
+              <w:rPr>
+                <w:rFonts w:hint="default" w:ascii="Arial" w:hAnsi="Arial" w:cs="Arial"/>
+              </w:rPr>
+              <w:t>No. Surat Ijin Lembaga belum diisi!</w:t>
+            </w:r>
           </w:p>
         </w:tc>
         <w:tc>
@@ -20334,7 +20817,20 @@
               <w:rPr>
                 <w:rFonts w:ascii="Arial" w:hAnsi="Arial" w:cs="Arial"/>
               </w:rPr>
-              <w:t>[] Sukses</w:t>
+              <w:t>[</w:t>
+            </w:r>
+            <w:r>
+              <w:rPr>
+                <w:rFonts w:hint="default" w:ascii="Arial" w:hAnsi="Arial" w:cs="Arial"/>
+                <w:lang w:val="en-US"/>
+              </w:rPr>
+              <w:t>X</w:t>
+            </w:r>
+            <w:r>
+              <w:rPr>
+                <w:rFonts w:ascii="Arial" w:hAnsi="Arial" w:cs="Arial"/>
+              </w:rPr>
+              <w:t>] Sukses</w:t>
             </w:r>
           </w:p>
           <w:p>
@@ -20355,15 +20851,24 @@
         <w:tc>
           <w:tcPr>
             <w:tcW w:w="1677" w:type="dxa"/>
+            <w:vAlign w:val="center"/>
           </w:tcPr>
           <w:p>
             <w:pPr>
               <w:spacing w:after="0" w:line="360" w:lineRule="auto"/>
               <w:jc w:val="center"/>
               <w:rPr>
-                <w:rFonts w:ascii="Arial" w:hAnsi="Arial" w:cs="Arial"/>
-              </w:rPr>
-            </w:pPr>
+                <w:rFonts w:hint="default" w:ascii="Arial" w:hAnsi="Arial" w:cs="Arial"/>
+                <w:lang w:val="en-US"/>
+              </w:rPr>
+            </w:pPr>
+            <w:r>
+              <w:rPr>
+                <w:rFonts w:hint="default" w:ascii="Arial" w:hAnsi="Arial" w:cs="Arial"/>
+                <w:lang w:val="en-US"/>
+              </w:rPr>
+              <w:t>31 March 2024</w:t>
+            </w:r>
           </w:p>
         </w:tc>
       </w:tr>
@@ -20464,9 +20969,17 @@
             <w:pPr>
               <w:spacing w:after="0" w:line="360" w:lineRule="auto"/>
               <w:rPr>
-                <w:rFonts w:ascii="Arial" w:hAnsi="Arial" w:cs="Arial"/>
-              </w:rPr>
-            </w:pPr>
+                <w:rFonts w:hint="default" w:ascii="Arial" w:hAnsi="Arial" w:cs="Arial"/>
+                <w:lang w:val="en-US"/>
+              </w:rPr>
+            </w:pPr>
+            <w:r>
+              <w:rPr>
+                <w:rFonts w:hint="default" w:ascii="Arial" w:hAnsi="Arial" w:cs="Arial"/>
+                <w:lang w:val="en-US"/>
+              </w:rPr>
+              <w:t>Belum ada validasi minimal surat izin</w:t>
+            </w:r>
           </w:p>
         </w:tc>
         <w:tc>
@@ -20485,36 +20998,71 @@
               <w:rPr>
                 <w:rFonts w:ascii="Arial" w:hAnsi="Arial" w:cs="Arial"/>
               </w:rPr>
-              <w:t>[] Sukses</w:t>
-            </w:r>
-          </w:p>
-          <w:p>
-            <w:pPr>
-              <w:spacing w:after="0" w:line="360" w:lineRule="auto"/>
-              <w:rPr>
-                <w:rFonts w:ascii="Arial" w:hAnsi="Arial" w:cs="Arial"/>
-              </w:rPr>
-            </w:pPr>
-            <w:r>
-              <w:rPr>
-                <w:rFonts w:ascii="Arial" w:hAnsi="Arial" w:cs="Arial"/>
-              </w:rPr>
-              <w:t>[   ] Gagal</w:t>
+              <w:t>[</w:t>
+            </w:r>
+            <w:r>
+              <w:rPr>
+                <w:rFonts w:hint="default" w:ascii="Arial" w:hAnsi="Arial" w:cs="Arial"/>
+                <w:lang w:val="en-US"/>
+              </w:rPr>
+              <w:t xml:space="preserve">   </w:t>
+            </w:r>
+            <w:r>
+              <w:rPr>
+                <w:rFonts w:ascii="Arial" w:hAnsi="Arial" w:cs="Arial"/>
+              </w:rPr>
+              <w:t>] Sukses</w:t>
+            </w:r>
+          </w:p>
+          <w:p>
+            <w:pPr>
+              <w:spacing w:after="0" w:line="360" w:lineRule="auto"/>
+              <w:rPr>
+                <w:rFonts w:ascii="Arial" w:hAnsi="Arial" w:cs="Arial"/>
+              </w:rPr>
+            </w:pPr>
+            <w:r>
+              <w:rPr>
+                <w:rFonts w:ascii="Arial" w:hAnsi="Arial" w:cs="Arial"/>
+              </w:rPr>
+              <w:t>[</w:t>
+            </w:r>
+            <w:r>
+              <w:rPr>
+                <w:rFonts w:hint="default" w:ascii="Arial" w:hAnsi="Arial" w:cs="Arial"/>
+                <w:lang w:val="en-US"/>
+              </w:rPr>
+              <w:t>X</w:t>
+            </w:r>
+            <w:r>
+              <w:rPr>
+                <w:rFonts w:ascii="Arial" w:hAnsi="Arial" w:cs="Arial"/>
+              </w:rPr>
+              <w:t>] Gagal</w:t>
             </w:r>
           </w:p>
         </w:tc>
         <w:tc>
           <w:tcPr>
             <w:tcW w:w="1677" w:type="dxa"/>
+            <w:vAlign w:val="center"/>
           </w:tcPr>
           <w:p>
             <w:pPr>
               <w:spacing w:after="0" w:line="360" w:lineRule="auto"/>
               <w:jc w:val="center"/>
               <w:rPr>
-                <w:rFonts w:ascii="Arial" w:hAnsi="Arial" w:cs="Arial"/>
-              </w:rPr>
-            </w:pPr>
+                <w:rFonts w:hint="default" w:ascii="Arial" w:hAnsi="Arial" w:cs="Arial"/>
+                <w:lang w:val="en-US"/>
+              </w:rPr>
+            </w:pPr>
+            <w:r>
+              <w:rPr>
+                <w:rFonts w:hint="default" w:ascii="Arial" w:hAnsi="Arial" w:cs="Arial"/>
+                <w:lang w:val="en-US"/>
+              </w:rPr>
+              <w:t>31 March 2024</w:t>
+            </w:r>
           </w:p>
         </w:tc>
       </w:tr>
@@ -20615,9 +21163,17 @@
             <w:pPr>
               <w:spacing w:after="0" w:line="360" w:lineRule="auto"/>
               <w:rPr>
-                <w:rFonts w:ascii="Arial" w:hAnsi="Arial" w:cs="Arial"/>
-              </w:rPr>
-            </w:pPr>
+                <w:rFonts w:hint="default" w:ascii="Arial" w:hAnsi="Arial" w:cs="Arial"/>
+                <w:lang w:val="en-US"/>
+              </w:rPr>
+            </w:pPr>
+            <w:r>
+              <w:rPr>
+                <w:rFonts w:hint="default" w:ascii="Arial" w:hAnsi="Arial" w:cs="Arial"/>
+                <w:lang w:val="en-US"/>
+              </w:rPr>
+              <w:t>Belum ada validasi maksimal surat izin</w:t>
+            </w:r>
           </w:p>
         </w:tc>
         <w:tc>
@@ -20636,36 +21192,71 @@
               <w:rPr>
                 <w:rFonts w:ascii="Arial" w:hAnsi="Arial" w:cs="Arial"/>
               </w:rPr>
-              <w:t>[] Sukses</w:t>
-            </w:r>
-          </w:p>
-          <w:p>
-            <w:pPr>
-              <w:spacing w:after="0" w:line="360" w:lineRule="auto"/>
-              <w:rPr>
-                <w:rFonts w:ascii="Arial" w:hAnsi="Arial" w:cs="Arial"/>
-              </w:rPr>
-            </w:pPr>
-            <w:r>
-              <w:rPr>
-                <w:rFonts w:ascii="Arial" w:hAnsi="Arial" w:cs="Arial"/>
-              </w:rPr>
-              <w:t>[   ] Gagal</w:t>
+              <w:t>[</w:t>
+            </w:r>
+            <w:r>
+              <w:rPr>
+                <w:rFonts w:hint="default" w:ascii="Arial" w:hAnsi="Arial" w:cs="Arial"/>
+                <w:lang w:val="en-US"/>
+              </w:rPr>
+              <w:t xml:space="preserve">   </w:t>
+            </w:r>
+            <w:r>
+              <w:rPr>
+                <w:rFonts w:ascii="Arial" w:hAnsi="Arial" w:cs="Arial"/>
+              </w:rPr>
+              <w:t>] Sukses</w:t>
+            </w:r>
+          </w:p>
+          <w:p>
+            <w:pPr>
+              <w:spacing w:after="0" w:line="360" w:lineRule="auto"/>
+              <w:rPr>
+                <w:rFonts w:ascii="Arial" w:hAnsi="Arial" w:cs="Arial"/>
+              </w:rPr>
+            </w:pPr>
+            <w:r>
+              <w:rPr>
+                <w:rFonts w:ascii="Arial" w:hAnsi="Arial" w:cs="Arial"/>
+              </w:rPr>
+              <w:t>[</w:t>
+            </w:r>
+            <w:r>
+              <w:rPr>
+                <w:rFonts w:hint="default" w:ascii="Arial" w:hAnsi="Arial" w:cs="Arial"/>
+                <w:lang w:val="en-US"/>
+              </w:rPr>
+              <w:t>X</w:t>
+            </w:r>
+            <w:r>
+              <w:rPr>
+                <w:rFonts w:ascii="Arial" w:hAnsi="Arial" w:cs="Arial"/>
+              </w:rPr>
+              <w:t>] Gagal</w:t>
             </w:r>
           </w:p>
         </w:tc>
         <w:tc>
           <w:tcPr>
             <w:tcW w:w="1677" w:type="dxa"/>
+            <w:vAlign w:val="center"/>
           </w:tcPr>
           <w:p>
             <w:pPr>
               <w:spacing w:after="0" w:line="360" w:lineRule="auto"/>
               <w:jc w:val="center"/>
               <w:rPr>
-                <w:rFonts w:ascii="Arial" w:hAnsi="Arial" w:cs="Arial"/>
-              </w:rPr>
-            </w:pPr>
+                <w:rFonts w:hint="default" w:ascii="Arial" w:hAnsi="Arial" w:cs="Arial"/>
+                <w:lang w:val="en-US"/>
+              </w:rPr>
+            </w:pPr>
+            <w:r>
+              <w:rPr>
+                <w:rFonts w:hint="default" w:ascii="Arial" w:hAnsi="Arial" w:cs="Arial"/>
+                <w:lang w:val="en-US"/>
+              </w:rPr>
+              <w:t>31 March 2024</w:t>
+            </w:r>
           </w:p>
         </w:tc>
       </w:tr>
@@ -20893,6 +21484,12 @@
                 <w:rFonts w:ascii="Arial" w:hAnsi="Arial" w:cs="Arial"/>
               </w:rPr>
             </w:pPr>
+            <w:r>
+              <w:rPr>
+                <w:rFonts w:hint="default" w:ascii="Arial" w:hAnsi="Arial" w:cs="Arial"/>
+              </w:rPr>
+              <w:t>Penerima Hibah belum dipilih!</w:t>
+            </w:r>
           </w:p>
         </w:tc>
         <w:tc>
@@ -20911,7 +21508,20 @@
               <w:rPr>
                 <w:rFonts w:ascii="Arial" w:hAnsi="Arial" w:cs="Arial"/>
               </w:rPr>
-              <w:t>[] Sukses</w:t>
+              <w:t>[</w:t>
+            </w:r>
+            <w:r>
+              <w:rPr>
+                <w:rFonts w:hint="default" w:ascii="Arial" w:hAnsi="Arial" w:cs="Arial"/>
+                <w:lang w:val="en-US"/>
+              </w:rPr>
+              <w:t>X</w:t>
+            </w:r>
+            <w:r>
+              <w:rPr>
+                <w:rFonts w:ascii="Arial" w:hAnsi="Arial" w:cs="Arial"/>
+              </w:rPr>
+              <w:t>] Sukses</w:t>
             </w:r>
           </w:p>
           <w:p>
@@ -20932,15 +21542,24 @@
         <w:tc>
           <w:tcPr>
             <w:tcW w:w="1677" w:type="dxa"/>
+            <w:vAlign w:val="center"/>
           </w:tcPr>
           <w:p>
             <w:pPr>
               <w:spacing w:after="0" w:line="360" w:lineRule="auto"/>
               <w:jc w:val="center"/>
               <w:rPr>
-                <w:rFonts w:ascii="Arial" w:hAnsi="Arial" w:cs="Arial"/>
-              </w:rPr>
-            </w:pPr>
+                <w:rFonts w:hint="default" w:ascii="Arial" w:hAnsi="Arial" w:cs="Arial"/>
+                <w:lang w:val="en-US"/>
+              </w:rPr>
+            </w:pPr>
+            <w:r>
+              <w:rPr>
+                <w:rFonts w:hint="default" w:ascii="Arial" w:hAnsi="Arial" w:cs="Arial"/>
+                <w:lang w:val="en-US"/>
+              </w:rPr>
+              <w:t>31 March 2024</w:t>
+            </w:r>
           </w:p>
         </w:tc>
       </w:tr>
@@ -21110,6 +21729,12 @@
                 <w:rFonts w:ascii="Arial" w:hAnsi="Arial" w:cs="Arial"/>
               </w:rPr>
             </w:pPr>
+            <w:r>
+              <w:rPr>
+                <w:rFonts w:hint="default" w:ascii="Arial" w:hAnsi="Arial" w:cs="Arial"/>
+              </w:rPr>
+              <w:t>Nama Instansi belum diisi</w:t>
+            </w:r>
           </w:p>
         </w:tc>
         <w:tc>
@@ -21128,7 +21753,20 @@
               <w:rPr>
                 <w:rFonts w:ascii="Arial" w:hAnsi="Arial" w:cs="Arial"/>
               </w:rPr>
-              <w:t>[] Sukses</w:t>
+              <w:t>[</w:t>
+            </w:r>
+            <w:r>
+              <w:rPr>
+                <w:rFonts w:hint="default" w:ascii="Arial" w:hAnsi="Arial" w:cs="Arial"/>
+                <w:lang w:val="en-US"/>
+              </w:rPr>
+              <w:t>X</w:t>
+            </w:r>
+            <w:r>
+              <w:rPr>
+                <w:rFonts w:ascii="Arial" w:hAnsi="Arial" w:cs="Arial"/>
+              </w:rPr>
+              <w:t>] Sukses</w:t>
             </w:r>
           </w:p>
           <w:p>
@@ -21149,15 +21787,24 @@
         <w:tc>
           <w:tcPr>
             <w:tcW w:w="1677" w:type="dxa"/>
+            <w:vAlign w:val="center"/>
           </w:tcPr>
           <w:p>
             <w:pPr>
               <w:spacing w:after="0" w:line="360" w:lineRule="auto"/>
               <w:jc w:val="center"/>
               <w:rPr>
-                <w:rFonts w:ascii="Arial" w:hAnsi="Arial" w:cs="Arial"/>
-              </w:rPr>
-            </w:pPr>
+                <w:rFonts w:hint="default" w:ascii="Arial" w:hAnsi="Arial" w:cs="Arial"/>
+                <w:lang w:val="en-US"/>
+              </w:rPr>
+            </w:pPr>
+            <w:r>
+              <w:rPr>
+                <w:rFonts w:hint="default" w:ascii="Arial" w:hAnsi="Arial" w:cs="Arial"/>
+                <w:lang w:val="en-US"/>
+              </w:rPr>
+              <w:t>31 March 2024</w:t>
+            </w:r>
           </w:p>
         </w:tc>
       </w:tr>
@@ -21258,9 +21905,17 @@
             <w:pPr>
               <w:spacing w:after="0" w:line="360" w:lineRule="auto"/>
               <w:rPr>
-                <w:rFonts w:ascii="Arial" w:hAnsi="Arial" w:cs="Arial"/>
-              </w:rPr>
-            </w:pPr>
+                <w:rFonts w:hint="default" w:ascii="Arial" w:hAnsi="Arial" w:cs="Arial"/>
+                <w:lang w:val="en-US"/>
+              </w:rPr>
+            </w:pPr>
+            <w:r>
+              <w:rPr>
+                <w:rFonts w:hint="default" w:ascii="Arial" w:hAnsi="Arial" w:cs="Arial"/>
+                <w:lang w:val="en-US"/>
+              </w:rPr>
+              <w:t>Belum ada validasi minimal panjang</w:t>
+            </w:r>
           </w:p>
         </w:tc>
         <w:tc>
@@ -21279,36 +21934,71 @@
               <w:rPr>
                 <w:rFonts w:ascii="Arial" w:hAnsi="Arial" w:cs="Arial"/>
               </w:rPr>
-              <w:t>[] Sukses</w:t>
-            </w:r>
-          </w:p>
-          <w:p>
-            <w:pPr>
-              <w:spacing w:after="0" w:line="360" w:lineRule="auto"/>
-              <w:rPr>
-                <w:rFonts w:ascii="Arial" w:hAnsi="Arial" w:cs="Arial"/>
-              </w:rPr>
-            </w:pPr>
-            <w:r>
-              <w:rPr>
-                <w:rFonts w:ascii="Arial" w:hAnsi="Arial" w:cs="Arial"/>
-              </w:rPr>
-              <w:t>[   ] Gagal</w:t>
+              <w:t>[</w:t>
+            </w:r>
+            <w:r>
+              <w:rPr>
+                <w:rFonts w:hint="default" w:ascii="Arial" w:hAnsi="Arial" w:cs="Arial"/>
+                <w:lang w:val="en-US"/>
+              </w:rPr>
+              <w:t xml:space="preserve">   </w:t>
+            </w:r>
+            <w:r>
+              <w:rPr>
+                <w:rFonts w:ascii="Arial" w:hAnsi="Arial" w:cs="Arial"/>
+              </w:rPr>
+              <w:t>] Sukses</w:t>
+            </w:r>
+          </w:p>
+          <w:p>
+            <w:pPr>
+              <w:spacing w:after="0" w:line="360" w:lineRule="auto"/>
+              <w:rPr>
+                <w:rFonts w:ascii="Arial" w:hAnsi="Arial" w:cs="Arial"/>
+              </w:rPr>
+            </w:pPr>
+            <w:r>
+              <w:rPr>
+                <w:rFonts w:ascii="Arial" w:hAnsi="Arial" w:cs="Arial"/>
+              </w:rPr>
+              <w:t>[</w:t>
+            </w:r>
+            <w:r>
+              <w:rPr>
+                <w:rFonts w:hint="default" w:ascii="Arial" w:hAnsi="Arial" w:cs="Arial"/>
+                <w:lang w:val="en-US"/>
+              </w:rPr>
+              <w:t>X</w:t>
+            </w:r>
+            <w:r>
+              <w:rPr>
+                <w:rFonts w:ascii="Arial" w:hAnsi="Arial" w:cs="Arial"/>
+              </w:rPr>
+              <w:t>] Gagal</w:t>
             </w:r>
           </w:p>
         </w:tc>
         <w:tc>
           <w:tcPr>
             <w:tcW w:w="1677" w:type="dxa"/>
+            <w:vAlign w:val="center"/>
           </w:tcPr>
           <w:p>
             <w:pPr>
               <w:spacing w:after="0" w:line="360" w:lineRule="auto"/>
               <w:jc w:val="center"/>
               <w:rPr>
-                <w:rFonts w:ascii="Arial" w:hAnsi="Arial" w:cs="Arial"/>
-              </w:rPr>
-            </w:pPr>
+                <w:rFonts w:hint="default" w:ascii="Arial" w:hAnsi="Arial" w:cs="Arial"/>
+                <w:lang w:val="en-US"/>
+              </w:rPr>
+            </w:pPr>
+            <w:r>
+              <w:rPr>
+                <w:rFonts w:hint="default" w:ascii="Arial" w:hAnsi="Arial" w:cs="Arial"/>
+                <w:lang w:val="en-US"/>
+              </w:rPr>
+              <w:t>31 March 2024</w:t>
+            </w:r>
           </w:p>
         </w:tc>
       </w:tr>
@@ -21409,9 +22099,17 @@
             <w:pPr>
               <w:spacing w:after="0" w:line="360" w:lineRule="auto"/>
               <w:rPr>
-                <w:rFonts w:ascii="Arial" w:hAnsi="Arial" w:cs="Arial"/>
-              </w:rPr>
-            </w:pPr>
+                <w:rFonts w:hint="default" w:ascii="Arial" w:hAnsi="Arial" w:cs="Arial"/>
+                <w:lang w:val="en-US"/>
+              </w:rPr>
+            </w:pPr>
+            <w:r>
+              <w:rPr>
+                <w:rFonts w:hint="default" w:ascii="Arial" w:hAnsi="Arial" w:cs="Arial"/>
+                <w:lang w:val="en-US"/>
+              </w:rPr>
+              <w:t>Belum ada validasi maksimal panjang</w:t>
+            </w:r>
           </w:p>
         </w:tc>
         <w:tc>
@@ -21430,36 +22128,71 @@
               <w:rPr>
                 <w:rFonts w:ascii="Arial" w:hAnsi="Arial" w:cs="Arial"/>
               </w:rPr>
-              <w:t>[] Sukses</w:t>
-            </w:r>
-          </w:p>
-          <w:p>
-            <w:pPr>
-              <w:spacing w:after="0" w:line="360" w:lineRule="auto"/>
-              <w:rPr>
-                <w:rFonts w:ascii="Arial" w:hAnsi="Arial" w:cs="Arial"/>
-              </w:rPr>
-            </w:pPr>
-            <w:r>
-              <w:rPr>
-                <w:rFonts w:ascii="Arial" w:hAnsi="Arial" w:cs="Arial"/>
-              </w:rPr>
-              <w:t>[   ] Gagal</w:t>
+              <w:t>[</w:t>
+            </w:r>
+            <w:r>
+              <w:rPr>
+                <w:rFonts w:hint="default" w:ascii="Arial" w:hAnsi="Arial" w:cs="Arial"/>
+                <w:lang w:val="en-US"/>
+              </w:rPr>
+              <w:t xml:space="preserve">   </w:t>
+            </w:r>
+            <w:r>
+              <w:rPr>
+                <w:rFonts w:ascii="Arial" w:hAnsi="Arial" w:cs="Arial"/>
+              </w:rPr>
+              <w:t>] Sukses</w:t>
+            </w:r>
+          </w:p>
+          <w:p>
+            <w:pPr>
+              <w:spacing w:after="0" w:line="360" w:lineRule="auto"/>
+              <w:rPr>
+                <w:rFonts w:ascii="Arial" w:hAnsi="Arial" w:cs="Arial"/>
+              </w:rPr>
+            </w:pPr>
+            <w:r>
+              <w:rPr>
+                <w:rFonts w:ascii="Arial" w:hAnsi="Arial" w:cs="Arial"/>
+              </w:rPr>
+              <w:t>[</w:t>
+            </w:r>
+            <w:r>
+              <w:rPr>
+                <w:rFonts w:hint="default" w:ascii="Arial" w:hAnsi="Arial" w:cs="Arial"/>
+                <w:lang w:val="en-US"/>
+              </w:rPr>
+              <w:t>X</w:t>
+            </w:r>
+            <w:r>
+              <w:rPr>
+                <w:rFonts w:ascii="Arial" w:hAnsi="Arial" w:cs="Arial"/>
+              </w:rPr>
+              <w:t>] Gagal</w:t>
             </w:r>
           </w:p>
         </w:tc>
         <w:tc>
           <w:tcPr>
             <w:tcW w:w="1677" w:type="dxa"/>
+            <w:vAlign w:val="center"/>
           </w:tcPr>
           <w:p>
             <w:pPr>
               <w:spacing w:after="0" w:line="360" w:lineRule="auto"/>
               <w:jc w:val="center"/>
               <w:rPr>
-                <w:rFonts w:ascii="Arial" w:hAnsi="Arial" w:cs="Arial"/>
-              </w:rPr>
-            </w:pPr>
+                <w:rFonts w:hint="default" w:ascii="Arial" w:hAnsi="Arial" w:cs="Arial"/>
+                <w:lang w:val="en-US"/>
+              </w:rPr>
+            </w:pPr>
+            <w:r>
+              <w:rPr>
+                <w:rFonts w:hint="default" w:ascii="Arial" w:hAnsi="Arial" w:cs="Arial"/>
+                <w:lang w:val="en-US"/>
+              </w:rPr>
+              <w:t>31 March 2024</w:t>
+            </w:r>
           </w:p>
         </w:tc>
       </w:tr>
@@ -21563,6 +22296,12 @@
                 <w:rFonts w:ascii="Arial" w:hAnsi="Arial" w:cs="Arial"/>
               </w:rPr>
             </w:pPr>
+            <w:r>
+              <w:rPr>
+                <w:rFonts w:hint="default" w:ascii="Arial" w:hAnsi="Arial" w:cs="Arial"/>
+              </w:rPr>
+              <w:t>Nama Instansi hanya diisi alphabet (A s/d Z) dan spasi</w:t>
+            </w:r>
           </w:p>
         </w:tc>
         <w:tc>
@@ -21581,7 +22320,20 @@
               <w:rPr>
                 <w:rFonts w:ascii="Arial" w:hAnsi="Arial" w:cs="Arial"/>
               </w:rPr>
-              <w:t>[] Sukses</w:t>
+              <w:t>[</w:t>
+            </w:r>
+            <w:r>
+              <w:rPr>
+                <w:rFonts w:hint="default" w:ascii="Arial" w:hAnsi="Arial" w:cs="Arial"/>
+                <w:lang w:val="en-US"/>
+              </w:rPr>
+              <w:t>X</w:t>
+            </w:r>
+            <w:r>
+              <w:rPr>
+                <w:rFonts w:ascii="Arial" w:hAnsi="Arial" w:cs="Arial"/>
+              </w:rPr>
+              <w:t>] Sukses</w:t>
             </w:r>
           </w:p>
           <w:p>
@@ -21602,15 +22354,24 @@
         <w:tc>
           <w:tcPr>
             <w:tcW w:w="1677" w:type="dxa"/>
+            <w:vAlign w:val="center"/>
           </w:tcPr>
           <w:p>
             <w:pPr>
               <w:spacing w:after="0" w:line="360" w:lineRule="auto"/>
               <w:jc w:val="center"/>
               <w:rPr>
-                <w:rFonts w:ascii="Arial" w:hAnsi="Arial" w:cs="Arial"/>
-              </w:rPr>
-            </w:pPr>
+                <w:rFonts w:hint="default" w:ascii="Arial" w:hAnsi="Arial" w:cs="Arial"/>
+                <w:lang w:val="en-US"/>
+              </w:rPr>
+            </w:pPr>
+            <w:r>
+              <w:rPr>
+                <w:rFonts w:hint="default" w:ascii="Arial" w:hAnsi="Arial" w:cs="Arial"/>
+                <w:lang w:val="en-US"/>
+              </w:rPr>
+              <w:t>31 March 2024</w:t>
+            </w:r>
           </w:p>
         </w:tc>
       </w:tr>
@@ -21780,6 +22541,12 @@
                 <w:rFonts w:ascii="Arial" w:hAnsi="Arial" w:cs="Arial"/>
               </w:rPr>
             </w:pPr>
+            <w:r>
+              <w:rPr>
+                <w:rFonts w:hint="default" w:ascii="Arial" w:hAnsi="Arial" w:cs="Arial"/>
+              </w:rPr>
+              <w:t>Nama Pimpinan belum diisi</w:t>
+            </w:r>
           </w:p>
         </w:tc>
         <w:tc>
@@ -21798,7 +22565,20 @@
               <w:rPr>
                 <w:rFonts w:ascii="Arial" w:hAnsi="Arial" w:cs="Arial"/>
               </w:rPr>
-              <w:t>[] Sukses</w:t>
+              <w:t>[</w:t>
+            </w:r>
+            <w:r>
+              <w:rPr>
+                <w:rFonts w:hint="default" w:ascii="Arial" w:hAnsi="Arial" w:cs="Arial"/>
+                <w:lang w:val="en-US"/>
+              </w:rPr>
+              <w:t>X</w:t>
+            </w:r>
+            <w:r>
+              <w:rPr>
+                <w:rFonts w:ascii="Arial" w:hAnsi="Arial" w:cs="Arial"/>
+              </w:rPr>
+              <w:t>] Sukses</w:t>
             </w:r>
           </w:p>
           <w:p>
@@ -21819,15 +22599,24 @@
         <w:tc>
           <w:tcPr>
             <w:tcW w:w="1677" w:type="dxa"/>
+            <w:vAlign w:val="center"/>
           </w:tcPr>
           <w:p>
             <w:pPr>
               <w:spacing w:after="0" w:line="360" w:lineRule="auto"/>
               <w:jc w:val="center"/>
               <w:rPr>
-                <w:rFonts w:ascii="Arial" w:hAnsi="Arial" w:cs="Arial"/>
-              </w:rPr>
-            </w:pPr>
+                <w:rFonts w:hint="default" w:ascii="Arial" w:hAnsi="Arial" w:cs="Arial"/>
+                <w:lang w:val="en-US"/>
+              </w:rPr>
+            </w:pPr>
+            <w:r>
+              <w:rPr>
+                <w:rFonts w:hint="default" w:ascii="Arial" w:hAnsi="Arial" w:cs="Arial"/>
+                <w:lang w:val="en-US"/>
+              </w:rPr>
+              <w:t>31 March 2024</w:t>
+            </w:r>
           </w:p>
         </w:tc>
       </w:tr>
@@ -21931,6 +22720,12 @@
                 <w:rFonts w:ascii="Arial" w:hAnsi="Arial" w:cs="Arial"/>
               </w:rPr>
             </w:pPr>
+            <w:r>
+              <w:rPr>
+                <w:rFonts w:hint="default" w:ascii="Arial" w:hAnsi="Arial" w:cs="Arial"/>
+              </w:rPr>
+              <w:t>Nama Pimpinan hanya diisi alphabet (A s/d Z) dan spasi</w:t>
+            </w:r>
           </w:p>
         </w:tc>
         <w:tc>
@@ -21949,7 +22744,20 @@
               <w:rPr>
                 <w:rFonts w:ascii="Arial" w:hAnsi="Arial" w:cs="Arial"/>
               </w:rPr>
-              <w:t>[] Sukses</w:t>
+              <w:t>[</w:t>
+            </w:r>
+            <w:r>
+              <w:rPr>
+                <w:rFonts w:hint="default" w:ascii="Arial" w:hAnsi="Arial" w:cs="Arial"/>
+                <w:lang w:val="en-US"/>
+              </w:rPr>
+              <w:t>X</w:t>
+            </w:r>
+            <w:r>
+              <w:rPr>
+                <w:rFonts w:ascii="Arial" w:hAnsi="Arial" w:cs="Arial"/>
+              </w:rPr>
+              <w:t>] Sukses</w:t>
             </w:r>
           </w:p>
           <w:p>
@@ -21970,15 +22778,24 @@
         <w:tc>
           <w:tcPr>
             <w:tcW w:w="1677" w:type="dxa"/>
+            <w:vAlign w:val="center"/>
           </w:tcPr>
           <w:p>
             <w:pPr>
               <w:spacing w:after="0" w:line="360" w:lineRule="auto"/>
               <w:jc w:val="center"/>
               <w:rPr>
-                <w:rFonts w:ascii="Arial" w:hAnsi="Arial" w:cs="Arial"/>
-              </w:rPr>
-            </w:pPr>
+                <w:rFonts w:hint="default" w:ascii="Arial" w:hAnsi="Arial" w:cs="Arial"/>
+                <w:lang w:val="en-US"/>
+              </w:rPr>
+            </w:pPr>
+            <w:r>
+              <w:rPr>
+                <w:rFonts w:hint="default" w:ascii="Arial" w:hAnsi="Arial" w:cs="Arial"/>
+                <w:lang w:val="en-US"/>
+              </w:rPr>
+              <w:t>31 March 2024</w:t>
+            </w:r>
           </w:p>
         </w:tc>
       </w:tr>
@@ -22079,9 +22896,17 @@
             <w:pPr>
               <w:spacing w:after="0" w:line="360" w:lineRule="auto"/>
               <w:rPr>
-                <w:rFonts w:ascii="Arial" w:hAnsi="Arial" w:cs="Arial"/>
-              </w:rPr>
-            </w:pPr>
+                <w:rFonts w:hint="default" w:ascii="Arial" w:hAnsi="Arial" w:cs="Arial"/>
+                <w:lang w:val="en-US"/>
+              </w:rPr>
+            </w:pPr>
+            <w:r>
+              <w:rPr>
+                <w:rFonts w:hint="default" w:ascii="Arial" w:hAnsi="Arial" w:cs="Arial"/>
+                <w:lang w:val="en-US"/>
+              </w:rPr>
+              <w:t>Belum ada validasi panjang karakter</w:t>
+            </w:r>
           </w:p>
         </w:tc>
         <w:tc>
@@ -22100,36 +22925,71 @@
               <w:rPr>
                 <w:rFonts w:ascii="Arial" w:hAnsi="Arial" w:cs="Arial"/>
               </w:rPr>
-              <w:t>[] Sukses</w:t>
-            </w:r>
-          </w:p>
-          <w:p>
-            <w:pPr>
-              <w:spacing w:after="0" w:line="360" w:lineRule="auto"/>
-              <w:rPr>
-                <w:rFonts w:ascii="Arial" w:hAnsi="Arial" w:cs="Arial"/>
-              </w:rPr>
-            </w:pPr>
-            <w:r>
-              <w:rPr>
-                <w:rFonts w:ascii="Arial" w:hAnsi="Arial" w:cs="Arial"/>
-              </w:rPr>
-              <w:t>[   ] Gagal</w:t>
+              <w:t>[</w:t>
+            </w:r>
+            <w:r>
+              <w:rPr>
+                <w:rFonts w:hint="default" w:ascii="Arial" w:hAnsi="Arial" w:cs="Arial"/>
+                <w:lang w:val="en-US"/>
+              </w:rPr>
+              <w:t xml:space="preserve">   </w:t>
+            </w:r>
+            <w:r>
+              <w:rPr>
+                <w:rFonts w:ascii="Arial" w:hAnsi="Arial" w:cs="Arial"/>
+              </w:rPr>
+              <w:t>] Sukses</w:t>
+            </w:r>
+          </w:p>
+          <w:p>
+            <w:pPr>
+              <w:spacing w:after="0" w:line="360" w:lineRule="auto"/>
+              <w:rPr>
+                <w:rFonts w:ascii="Arial" w:hAnsi="Arial" w:cs="Arial"/>
+              </w:rPr>
+            </w:pPr>
+            <w:r>
+              <w:rPr>
+                <w:rFonts w:ascii="Arial" w:hAnsi="Arial" w:cs="Arial"/>
+              </w:rPr>
+              <w:t>[</w:t>
+            </w:r>
+            <w:r>
+              <w:rPr>
+                <w:rFonts w:hint="default" w:ascii="Arial" w:hAnsi="Arial" w:cs="Arial"/>
+                <w:lang w:val="en-US"/>
+              </w:rPr>
+              <w:t>X</w:t>
+            </w:r>
+            <w:r>
+              <w:rPr>
+                <w:rFonts w:ascii="Arial" w:hAnsi="Arial" w:cs="Arial"/>
+              </w:rPr>
+              <w:t>] Gagal</w:t>
             </w:r>
           </w:p>
         </w:tc>
         <w:tc>
           <w:tcPr>
             <w:tcW w:w="1677" w:type="dxa"/>
+            <w:vAlign w:val="center"/>
           </w:tcPr>
           <w:p>
             <w:pPr>
               <w:spacing w:after="0" w:line="360" w:lineRule="auto"/>
               <w:jc w:val="center"/>
               <w:rPr>
-                <w:rFonts w:ascii="Arial" w:hAnsi="Arial" w:cs="Arial"/>
-              </w:rPr>
-            </w:pPr>
+                <w:rFonts w:hint="default" w:ascii="Arial" w:hAnsi="Arial" w:cs="Arial"/>
+                <w:lang w:val="en-US"/>
+              </w:rPr>
+            </w:pPr>
+            <w:r>
+              <w:rPr>
+                <w:rFonts w:hint="default" w:ascii="Arial" w:hAnsi="Arial" w:cs="Arial"/>
+                <w:lang w:val="en-US"/>
+              </w:rPr>
+              <w:t>31 March 2024</w:t>
+            </w:r>
           </w:p>
         </w:tc>
       </w:tr>
@@ -22299,6 +23159,12 @@
                 <w:rFonts w:ascii="Arial" w:hAnsi="Arial" w:cs="Arial"/>
               </w:rPr>
             </w:pPr>
+            <w:r>
+              <w:rPr>
+                <w:rFonts w:hint="default" w:ascii="Arial" w:hAnsi="Arial" w:cs="Arial"/>
+              </w:rPr>
+              <w:t>Nomor NPWP belum diisi!</w:t>
+            </w:r>
           </w:p>
         </w:tc>
         <w:tc>
@@ -22317,7 +23183,20 @@
               <w:rPr>
                 <w:rFonts w:ascii="Arial" w:hAnsi="Arial" w:cs="Arial"/>
               </w:rPr>
-              <w:t>[] Sukses</w:t>
+              <w:t>[</w:t>
+            </w:r>
+            <w:r>
+              <w:rPr>
+                <w:rFonts w:hint="default" w:ascii="Arial" w:hAnsi="Arial" w:cs="Arial"/>
+                <w:lang w:val="en-US"/>
+              </w:rPr>
+              <w:t>X</w:t>
+            </w:r>
+            <w:r>
+              <w:rPr>
+                <w:rFonts w:ascii="Arial" w:hAnsi="Arial" w:cs="Arial"/>
+              </w:rPr>
+              <w:t>] Sukses</w:t>
             </w:r>
           </w:p>
           <w:p>
@@ -22338,15 +23217,24 @@
         <w:tc>
           <w:tcPr>
             <w:tcW w:w="1677" w:type="dxa"/>
+            <w:vAlign w:val="center"/>
           </w:tcPr>
           <w:p>
             <w:pPr>
               <w:spacing w:after="0" w:line="360" w:lineRule="auto"/>
               <w:jc w:val="center"/>
               <w:rPr>
-                <w:rFonts w:ascii="Arial" w:hAnsi="Arial" w:cs="Arial"/>
-              </w:rPr>
-            </w:pPr>
+                <w:rFonts w:hint="default" w:ascii="Arial" w:hAnsi="Arial" w:cs="Arial"/>
+                <w:lang w:val="en-US"/>
+              </w:rPr>
+            </w:pPr>
+            <w:r>
+              <w:rPr>
+                <w:rFonts w:hint="default" w:ascii="Arial" w:hAnsi="Arial" w:cs="Arial"/>
+                <w:lang w:val="en-US"/>
+              </w:rPr>
+              <w:t>31 March 2024</w:t>
+            </w:r>
           </w:p>
         </w:tc>
       </w:tr>
@@ -22447,9 +23335,17 @@
             <w:pPr>
               <w:spacing w:after="0" w:line="360" w:lineRule="auto"/>
               <w:rPr>
-                <w:rFonts w:ascii="Arial" w:hAnsi="Arial" w:cs="Arial"/>
-              </w:rPr>
-            </w:pPr>
+                <w:rFonts w:hint="default" w:ascii="Arial" w:hAnsi="Arial" w:cs="Arial"/>
+                <w:lang w:val="en-US"/>
+              </w:rPr>
+            </w:pPr>
+            <w:r>
+              <w:rPr>
+                <w:rFonts w:hint="default" w:ascii="Arial" w:hAnsi="Arial" w:cs="Arial"/>
+                <w:lang w:val="en-US"/>
+              </w:rPr>
+              <w:t>Belum ada validasi harus angka</w:t>
+            </w:r>
           </w:p>
         </w:tc>
         <w:tc>
@@ -22468,36 +23364,71 @@
               <w:rPr>
                 <w:rFonts w:ascii="Arial" w:hAnsi="Arial" w:cs="Arial"/>
               </w:rPr>
-              <w:t>[] Sukses</w:t>
-            </w:r>
-          </w:p>
-          <w:p>
-            <w:pPr>
-              <w:spacing w:after="0" w:line="360" w:lineRule="auto"/>
-              <w:rPr>
-                <w:rFonts w:ascii="Arial" w:hAnsi="Arial" w:cs="Arial"/>
-              </w:rPr>
-            </w:pPr>
-            <w:r>
-              <w:rPr>
-                <w:rFonts w:ascii="Arial" w:hAnsi="Arial" w:cs="Arial"/>
-              </w:rPr>
-              <w:t>[   ] Gagal</w:t>
+              <w:t>[</w:t>
+            </w:r>
+            <w:r>
+              <w:rPr>
+                <w:rFonts w:hint="default" w:ascii="Arial" w:hAnsi="Arial" w:cs="Arial"/>
+                <w:lang w:val="en-US"/>
+              </w:rPr>
+              <w:t xml:space="preserve">   </w:t>
+            </w:r>
+            <w:r>
+              <w:rPr>
+                <w:rFonts w:ascii="Arial" w:hAnsi="Arial" w:cs="Arial"/>
+              </w:rPr>
+              <w:t>] Sukses</w:t>
+            </w:r>
+          </w:p>
+          <w:p>
+            <w:pPr>
+              <w:spacing w:after="0" w:line="360" w:lineRule="auto"/>
+              <w:rPr>
+                <w:rFonts w:ascii="Arial" w:hAnsi="Arial" w:cs="Arial"/>
+              </w:rPr>
+            </w:pPr>
+            <w:r>
+              <w:rPr>
+                <w:rFonts w:ascii="Arial" w:hAnsi="Arial" w:cs="Arial"/>
+              </w:rPr>
+              <w:t>[</w:t>
+            </w:r>
+            <w:r>
+              <w:rPr>
+                <w:rFonts w:hint="default" w:ascii="Arial" w:hAnsi="Arial" w:cs="Arial"/>
+                <w:lang w:val="en-US"/>
+              </w:rPr>
+              <w:t>X</w:t>
+            </w:r>
+            <w:r>
+              <w:rPr>
+                <w:rFonts w:ascii="Arial" w:hAnsi="Arial" w:cs="Arial"/>
+              </w:rPr>
+              <w:t>] Gagal</w:t>
             </w:r>
           </w:p>
         </w:tc>
         <w:tc>
           <w:tcPr>
             <w:tcW w:w="1677" w:type="dxa"/>
+            <w:vAlign w:val="center"/>
           </w:tcPr>
           <w:p>
             <w:pPr>
               <w:spacing w:after="0" w:line="360" w:lineRule="auto"/>
               <w:jc w:val="center"/>
               <w:rPr>
-                <w:rFonts w:ascii="Arial" w:hAnsi="Arial" w:cs="Arial"/>
-              </w:rPr>
-            </w:pPr>
+                <w:rFonts w:hint="default" w:ascii="Arial" w:hAnsi="Arial" w:cs="Arial"/>
+                <w:lang w:val="en-US"/>
+              </w:rPr>
+            </w:pPr>
+            <w:r>
+              <w:rPr>
+                <w:rFonts w:hint="default" w:ascii="Arial" w:hAnsi="Arial" w:cs="Arial"/>
+                <w:lang w:val="en-US"/>
+              </w:rPr>
+              <w:t>31 March 2024</w:t>
+            </w:r>
           </w:p>
         </w:tc>
       </w:tr>
@@ -22601,6 +23532,12 @@
                 <w:rFonts w:ascii="Arial" w:hAnsi="Arial" w:cs="Arial"/>
               </w:rPr>
             </w:pPr>
+            <w:r>
+              <w:rPr>
+                <w:rFonts w:hint="default" w:ascii="Arial" w:hAnsi="Arial" w:cs="Arial"/>
+              </w:rPr>
+              <w:t>NPWP Harus 15 character!</w:t>
+            </w:r>
           </w:p>
         </w:tc>
         <w:tc>
@@ -22619,7 +23556,20 @@
               <w:rPr>
                 <w:rFonts w:ascii="Arial" w:hAnsi="Arial" w:cs="Arial"/>
               </w:rPr>
-              <w:t>[] Sukses</w:t>
+              <w:t>[</w:t>
+            </w:r>
+            <w:r>
+              <w:rPr>
+                <w:rFonts w:hint="default" w:ascii="Arial" w:hAnsi="Arial" w:cs="Arial"/>
+                <w:lang w:val="en-US"/>
+              </w:rPr>
+              <w:t>X</w:t>
+            </w:r>
+            <w:r>
+              <w:rPr>
+                <w:rFonts w:ascii="Arial" w:hAnsi="Arial" w:cs="Arial"/>
+              </w:rPr>
+              <w:t>] Sukses</w:t>
             </w:r>
           </w:p>
           <w:p>
@@ -22640,15 +23590,24 @@
         <w:tc>
           <w:tcPr>
             <w:tcW w:w="1677" w:type="dxa"/>
+            <w:vAlign w:val="center"/>
           </w:tcPr>
           <w:p>
             <w:pPr>
               <w:spacing w:after="0" w:line="360" w:lineRule="auto"/>
               <w:jc w:val="center"/>
               <w:rPr>
-                <w:rFonts w:ascii="Arial" w:hAnsi="Arial" w:cs="Arial"/>
-              </w:rPr>
-            </w:pPr>
+                <w:rFonts w:hint="default" w:ascii="Arial" w:hAnsi="Arial" w:cs="Arial"/>
+                <w:lang w:val="en-US"/>
+              </w:rPr>
+            </w:pPr>
+            <w:r>
+              <w:rPr>
+                <w:rFonts w:hint="default" w:ascii="Arial" w:hAnsi="Arial" w:cs="Arial"/>
+                <w:lang w:val="en-US"/>
+              </w:rPr>
+              <w:t>31 March 2024</w:t>
+            </w:r>
           </w:p>
         </w:tc>
       </w:tr>
@@ -22749,9 +23708,17 @@
             <w:pPr>
               <w:spacing w:after="0" w:line="360" w:lineRule="auto"/>
               <w:rPr>
-                <w:rFonts w:ascii="Arial" w:hAnsi="Arial" w:cs="Arial"/>
-              </w:rPr>
-            </w:pPr>
+                <w:rFonts w:hint="default" w:ascii="Arial" w:hAnsi="Arial" w:cs="Arial"/>
+                <w:lang w:val="en-US"/>
+              </w:rPr>
+            </w:pPr>
+            <w:r>
+              <w:rPr>
+                <w:rFonts w:hint="default" w:ascii="Arial" w:hAnsi="Arial" w:cs="Arial"/>
+                <w:lang w:val="en-US"/>
+              </w:rPr>
+              <w:t>Belum ada validasi maksimal</w:t>
+            </w:r>
           </w:p>
         </w:tc>
         <w:tc>
@@ -22770,36 +23737,71 @@
               <w:rPr>
                 <w:rFonts w:ascii="Arial" w:hAnsi="Arial" w:cs="Arial"/>
               </w:rPr>
-              <w:t>[] Sukses</w:t>
-            </w:r>
-          </w:p>
-          <w:p>
-            <w:pPr>
-              <w:spacing w:after="0" w:line="360" w:lineRule="auto"/>
-              <w:rPr>
-                <w:rFonts w:ascii="Arial" w:hAnsi="Arial" w:cs="Arial"/>
-              </w:rPr>
-            </w:pPr>
-            <w:r>
-              <w:rPr>
-                <w:rFonts w:ascii="Arial" w:hAnsi="Arial" w:cs="Arial"/>
-              </w:rPr>
-              <w:t>[   ] Gagal</w:t>
+              <w:t>[</w:t>
+            </w:r>
+            <w:r>
+              <w:rPr>
+                <w:rFonts w:hint="default" w:ascii="Arial" w:hAnsi="Arial" w:cs="Arial"/>
+                <w:lang w:val="en-US"/>
+              </w:rPr>
+              <w:t xml:space="preserve">   </w:t>
+            </w:r>
+            <w:r>
+              <w:rPr>
+                <w:rFonts w:ascii="Arial" w:hAnsi="Arial" w:cs="Arial"/>
+              </w:rPr>
+              <w:t>] Sukses</w:t>
+            </w:r>
+          </w:p>
+          <w:p>
+            <w:pPr>
+              <w:spacing w:after="0" w:line="360" w:lineRule="auto"/>
+              <w:rPr>
+                <w:rFonts w:ascii="Arial" w:hAnsi="Arial" w:cs="Arial"/>
+              </w:rPr>
+            </w:pPr>
+            <w:r>
+              <w:rPr>
+                <w:rFonts w:ascii="Arial" w:hAnsi="Arial" w:cs="Arial"/>
+              </w:rPr>
+              <w:t>[</w:t>
+            </w:r>
+            <w:r>
+              <w:rPr>
+                <w:rFonts w:hint="default" w:ascii="Arial" w:hAnsi="Arial" w:cs="Arial"/>
+                <w:lang w:val="en-US"/>
+              </w:rPr>
+              <w:t>X</w:t>
+            </w:r>
+            <w:r>
+              <w:rPr>
+                <w:rFonts w:ascii="Arial" w:hAnsi="Arial" w:cs="Arial"/>
+              </w:rPr>
+              <w:t>] Gagal</w:t>
             </w:r>
           </w:p>
         </w:tc>
         <w:tc>
           <w:tcPr>
             <w:tcW w:w="1677" w:type="dxa"/>
+            <w:vAlign w:val="center"/>
           </w:tcPr>
           <w:p>
             <w:pPr>
               <w:spacing w:after="0" w:line="360" w:lineRule="auto"/>
               <w:jc w:val="center"/>
               <w:rPr>
-                <w:rFonts w:ascii="Arial" w:hAnsi="Arial" w:cs="Arial"/>
-              </w:rPr>
-            </w:pPr>
+                <w:rFonts w:hint="default" w:ascii="Arial" w:hAnsi="Arial" w:cs="Arial"/>
+                <w:lang w:val="en-US"/>
+              </w:rPr>
+            </w:pPr>
+            <w:r>
+              <w:rPr>
+                <w:rFonts w:hint="default" w:ascii="Arial" w:hAnsi="Arial" w:cs="Arial"/>
+                <w:lang w:val="en-US"/>
+              </w:rPr>
+              <w:t>31 March 2024</w:t>
+            </w:r>
           </w:p>
         </w:tc>
       </w:tr>
@@ -22966,9 +23968,17 @@
             <w:pPr>
               <w:spacing w:after="0" w:line="360" w:lineRule="auto"/>
               <w:rPr>
-                <w:rFonts w:ascii="Arial" w:hAnsi="Arial" w:cs="Arial"/>
-              </w:rPr>
-            </w:pPr>
+                <w:rFonts w:hint="default" w:ascii="Arial" w:hAnsi="Arial" w:cs="Arial"/>
+                <w:lang w:val="en-US"/>
+              </w:rPr>
+            </w:pPr>
+            <w:r>
+              <w:rPr>
+                <w:rFonts w:hint="default" w:ascii="Arial" w:hAnsi="Arial" w:cs="Arial"/>
+                <w:lang w:val="en-US"/>
+              </w:rPr>
+              <w:t>Belum ada validasi harus isi no akta</w:t>
+            </w:r>
           </w:p>
         </w:tc>
         <w:tc>
@@ -22987,36 +23997,71 @@
               <w:rPr>
                 <w:rFonts w:ascii="Arial" w:hAnsi="Arial" w:cs="Arial"/>
               </w:rPr>
-              <w:t>[] Sukses</w:t>
-            </w:r>
-          </w:p>
-          <w:p>
-            <w:pPr>
-              <w:spacing w:after="0" w:line="360" w:lineRule="auto"/>
-              <w:rPr>
-                <w:rFonts w:ascii="Arial" w:hAnsi="Arial" w:cs="Arial"/>
-              </w:rPr>
-            </w:pPr>
-            <w:r>
-              <w:rPr>
-                <w:rFonts w:ascii="Arial" w:hAnsi="Arial" w:cs="Arial"/>
-              </w:rPr>
-              <w:t>[   ] Gagal</w:t>
+              <w:t>[</w:t>
+            </w:r>
+            <w:r>
+              <w:rPr>
+                <w:rFonts w:hint="default" w:ascii="Arial" w:hAnsi="Arial" w:cs="Arial"/>
+                <w:lang w:val="en-US"/>
+              </w:rPr>
+              <w:t xml:space="preserve">   </w:t>
+            </w:r>
+            <w:r>
+              <w:rPr>
+                <w:rFonts w:ascii="Arial" w:hAnsi="Arial" w:cs="Arial"/>
+              </w:rPr>
+              <w:t>] Sukses</w:t>
+            </w:r>
+          </w:p>
+          <w:p>
+            <w:pPr>
+              <w:spacing w:after="0" w:line="360" w:lineRule="auto"/>
+              <w:rPr>
+                <w:rFonts w:ascii="Arial" w:hAnsi="Arial" w:cs="Arial"/>
+              </w:rPr>
+            </w:pPr>
+            <w:r>
+              <w:rPr>
+                <w:rFonts w:ascii="Arial" w:hAnsi="Arial" w:cs="Arial"/>
+              </w:rPr>
+              <w:t>[</w:t>
+            </w:r>
+            <w:r>
+              <w:rPr>
+                <w:rFonts w:hint="default" w:ascii="Arial" w:hAnsi="Arial" w:cs="Arial"/>
+                <w:lang w:val="en-US"/>
+              </w:rPr>
+              <w:t>X</w:t>
+            </w:r>
+            <w:r>
+              <w:rPr>
+                <w:rFonts w:ascii="Arial" w:hAnsi="Arial" w:cs="Arial"/>
+              </w:rPr>
+              <w:t>] Gagal</w:t>
             </w:r>
           </w:p>
         </w:tc>
         <w:tc>
           <w:tcPr>
             <w:tcW w:w="1677" w:type="dxa"/>
+            <w:vAlign w:val="center"/>
           </w:tcPr>
           <w:p>
             <w:pPr>
               <w:spacing w:after="0" w:line="360" w:lineRule="auto"/>
               <w:jc w:val="center"/>
               <w:rPr>
-                <w:rFonts w:ascii="Arial" w:hAnsi="Arial" w:cs="Arial"/>
-              </w:rPr>
-            </w:pPr>
+                <w:rFonts w:hint="default" w:ascii="Arial" w:hAnsi="Arial" w:cs="Arial"/>
+                <w:lang w:val="en-US"/>
+              </w:rPr>
+            </w:pPr>
+            <w:r>
+              <w:rPr>
+                <w:rFonts w:hint="default" w:ascii="Arial" w:hAnsi="Arial" w:cs="Arial"/>
+                <w:lang w:val="en-US"/>
+              </w:rPr>
+              <w:t>31 March 2024</w:t>
+            </w:r>
           </w:p>
         </w:tc>
       </w:tr>
@@ -23117,9 +24162,17 @@
             <w:pPr>
               <w:spacing w:after="0" w:line="360" w:lineRule="auto"/>
               <w:rPr>
-                <w:rFonts w:ascii="Arial" w:hAnsi="Arial" w:cs="Arial"/>
-              </w:rPr>
-            </w:pPr>
+                <w:rFonts w:hint="default" w:ascii="Arial" w:hAnsi="Arial" w:cs="Arial"/>
+                <w:lang w:val="en-US"/>
+              </w:rPr>
+            </w:pPr>
+            <w:r>
+              <w:rPr>
+                <w:rFonts w:hint="default" w:ascii="Arial" w:hAnsi="Arial" w:cs="Arial"/>
+                <w:lang w:val="en-US"/>
+              </w:rPr>
+              <w:t>Belum ada validasi panjang minimal</w:t>
+            </w:r>
           </w:p>
         </w:tc>
         <w:tc>
@@ -23138,36 +24191,71 @@
               <w:rPr>
                 <w:rFonts w:ascii="Arial" w:hAnsi="Arial" w:cs="Arial"/>
               </w:rPr>
-              <w:t>[] Sukses</w:t>
-            </w:r>
-          </w:p>
-          <w:p>
-            <w:pPr>
-              <w:spacing w:after="0" w:line="360" w:lineRule="auto"/>
-              <w:rPr>
-                <w:rFonts w:ascii="Arial" w:hAnsi="Arial" w:cs="Arial"/>
-              </w:rPr>
-            </w:pPr>
-            <w:r>
-              <w:rPr>
-                <w:rFonts w:ascii="Arial" w:hAnsi="Arial" w:cs="Arial"/>
-              </w:rPr>
-              <w:t>[   ] Gagal</w:t>
+              <w:t>[</w:t>
+            </w:r>
+            <w:r>
+              <w:rPr>
+                <w:rFonts w:hint="default" w:ascii="Arial" w:hAnsi="Arial" w:cs="Arial"/>
+                <w:lang w:val="en-US"/>
+              </w:rPr>
+              <w:t xml:space="preserve">   </w:t>
+            </w:r>
+            <w:r>
+              <w:rPr>
+                <w:rFonts w:ascii="Arial" w:hAnsi="Arial" w:cs="Arial"/>
+              </w:rPr>
+              <w:t>] Sukses</w:t>
+            </w:r>
+          </w:p>
+          <w:p>
+            <w:pPr>
+              <w:spacing w:after="0" w:line="360" w:lineRule="auto"/>
+              <w:rPr>
+                <w:rFonts w:ascii="Arial" w:hAnsi="Arial" w:cs="Arial"/>
+              </w:rPr>
+            </w:pPr>
+            <w:r>
+              <w:rPr>
+                <w:rFonts w:ascii="Arial" w:hAnsi="Arial" w:cs="Arial"/>
+              </w:rPr>
+              <w:t>[</w:t>
+            </w:r>
+            <w:r>
+              <w:rPr>
+                <w:rFonts w:hint="default" w:ascii="Arial" w:hAnsi="Arial" w:cs="Arial"/>
+                <w:lang w:val="en-US"/>
+              </w:rPr>
+              <w:t>X</w:t>
+            </w:r>
+            <w:r>
+              <w:rPr>
+                <w:rFonts w:ascii="Arial" w:hAnsi="Arial" w:cs="Arial"/>
+              </w:rPr>
+              <w:t>] Gagal</w:t>
             </w:r>
           </w:p>
         </w:tc>
         <w:tc>
           <w:tcPr>
             <w:tcW w:w="1677" w:type="dxa"/>
+            <w:vAlign w:val="center"/>
           </w:tcPr>
           <w:p>
             <w:pPr>
               <w:spacing w:after="0" w:line="360" w:lineRule="auto"/>
               <w:jc w:val="center"/>
               <w:rPr>
-                <w:rFonts w:ascii="Arial" w:hAnsi="Arial" w:cs="Arial"/>
-              </w:rPr>
-            </w:pPr>
+                <w:rFonts w:hint="default" w:ascii="Arial" w:hAnsi="Arial" w:cs="Arial"/>
+                <w:lang w:val="en-US"/>
+              </w:rPr>
+            </w:pPr>
+            <w:r>
+              <w:rPr>
+                <w:rFonts w:hint="default" w:ascii="Arial" w:hAnsi="Arial" w:cs="Arial"/>
+                <w:lang w:val="en-US"/>
+              </w:rPr>
+              <w:t>31 March 2024</w:t>
+            </w:r>
           </w:p>
         </w:tc>
       </w:tr>
@@ -23268,9 +24356,17 @@
             <w:pPr>
               <w:spacing w:after="0" w:line="360" w:lineRule="auto"/>
               <w:rPr>
-                <w:rFonts w:ascii="Arial" w:hAnsi="Arial" w:cs="Arial"/>
-              </w:rPr>
-            </w:pPr>
+                <w:rFonts w:hint="default" w:ascii="Arial" w:hAnsi="Arial" w:cs="Arial"/>
+                <w:lang w:val="en-US"/>
+              </w:rPr>
+            </w:pPr>
+            <w:r>
+              <w:rPr>
+                <w:rFonts w:hint="default" w:ascii="Arial" w:hAnsi="Arial" w:cs="Arial"/>
+                <w:lang w:val="en-US"/>
+              </w:rPr>
+              <w:t>Belum ada validasi panjang maksimal</w:t>
+            </w:r>
           </w:p>
         </w:tc>
         <w:tc>
@@ -23289,36 +24385,71 @@
               <w:rPr>
                 <w:rFonts w:ascii="Arial" w:hAnsi="Arial" w:cs="Arial"/>
               </w:rPr>
-              <w:t>[] Sukses</w:t>
-            </w:r>
-          </w:p>
-          <w:p>
-            <w:pPr>
-              <w:spacing w:after="0" w:line="360" w:lineRule="auto"/>
-              <w:rPr>
-                <w:rFonts w:ascii="Arial" w:hAnsi="Arial" w:cs="Arial"/>
-              </w:rPr>
-            </w:pPr>
-            <w:r>
-              <w:rPr>
-                <w:rFonts w:ascii="Arial" w:hAnsi="Arial" w:cs="Arial"/>
-              </w:rPr>
-              <w:t>[   ] Gagal</w:t>
+              <w:t>[</w:t>
+            </w:r>
+            <w:r>
+              <w:rPr>
+                <w:rFonts w:hint="default" w:ascii="Arial" w:hAnsi="Arial" w:cs="Arial"/>
+                <w:lang w:val="en-US"/>
+              </w:rPr>
+              <w:t xml:space="preserve">   </w:t>
+            </w:r>
+            <w:r>
+              <w:rPr>
+                <w:rFonts w:ascii="Arial" w:hAnsi="Arial" w:cs="Arial"/>
+              </w:rPr>
+              <w:t>] Sukses</w:t>
+            </w:r>
+          </w:p>
+          <w:p>
+            <w:pPr>
+              <w:spacing w:after="0" w:line="360" w:lineRule="auto"/>
+              <w:rPr>
+                <w:rFonts w:ascii="Arial" w:hAnsi="Arial" w:cs="Arial"/>
+              </w:rPr>
+            </w:pPr>
+            <w:r>
+              <w:rPr>
+                <w:rFonts w:ascii="Arial" w:hAnsi="Arial" w:cs="Arial"/>
+              </w:rPr>
+              <w:t>[</w:t>
+            </w:r>
+            <w:r>
+              <w:rPr>
+                <w:rFonts w:hint="default" w:ascii="Arial" w:hAnsi="Arial" w:cs="Arial"/>
+                <w:lang w:val="en-US"/>
+              </w:rPr>
+              <w:t>X</w:t>
+            </w:r>
+            <w:r>
+              <w:rPr>
+                <w:rFonts w:ascii="Arial" w:hAnsi="Arial" w:cs="Arial"/>
+              </w:rPr>
+              <w:t>] Gagal</w:t>
             </w:r>
           </w:p>
         </w:tc>
         <w:tc>
           <w:tcPr>
             <w:tcW w:w="1677" w:type="dxa"/>
+            <w:vAlign w:val="center"/>
           </w:tcPr>
           <w:p>
             <w:pPr>
               <w:spacing w:after="0" w:line="360" w:lineRule="auto"/>
               <w:jc w:val="center"/>
               <w:rPr>
-                <w:rFonts w:ascii="Arial" w:hAnsi="Arial" w:cs="Arial"/>
-              </w:rPr>
-            </w:pPr>
+                <w:rFonts w:hint="default" w:ascii="Arial" w:hAnsi="Arial" w:cs="Arial"/>
+                <w:lang w:val="en-US"/>
+              </w:rPr>
+            </w:pPr>
+            <w:r>
+              <w:rPr>
+                <w:rFonts w:hint="default" w:ascii="Arial" w:hAnsi="Arial" w:cs="Arial"/>
+                <w:lang w:val="en-US"/>
+              </w:rPr>
+              <w:t>31 March 2024</w:t>
+            </w:r>
           </w:p>
         </w:tc>
       </w:tr>
@@ -23549,6 +24680,12 @@
                 <w:rFonts w:ascii="Arial" w:hAnsi="Arial" w:cs="Arial"/>
               </w:rPr>
             </w:pPr>
+            <w:r>
+              <w:rPr>
+                <w:rFonts w:hint="default" w:ascii="Arial" w:hAnsi="Arial" w:cs="Arial"/>
+              </w:rPr>
+              <w:t>Provinsi Belum diisi</w:t>
+            </w:r>
           </w:p>
         </w:tc>
         <w:tc>
@@ -23567,7 +24704,20 @@
               <w:rPr>
                 <w:rFonts w:ascii="Arial" w:hAnsi="Arial" w:cs="Arial"/>
               </w:rPr>
-              <w:t>[] Sukses</w:t>
+              <w:t>[</w:t>
+            </w:r>
+            <w:r>
+              <w:rPr>
+                <w:rFonts w:hint="default" w:ascii="Arial" w:hAnsi="Arial" w:cs="Arial"/>
+                <w:lang w:val="en-US"/>
+              </w:rPr>
+              <w:t>X</w:t>
+            </w:r>
+            <w:r>
+              <w:rPr>
+                <w:rFonts w:ascii="Arial" w:hAnsi="Arial" w:cs="Arial"/>
+              </w:rPr>
+              <w:t>] Sukses</w:t>
             </w:r>
           </w:p>
           <w:p>
@@ -23595,9 +24745,17 @@
               <w:spacing w:after="0" w:line="360" w:lineRule="auto"/>
               <w:jc w:val="center"/>
               <w:rPr>
-                <w:rFonts w:ascii="Arial" w:hAnsi="Arial" w:cs="Arial"/>
-              </w:rPr>
-            </w:pPr>
+                <w:rFonts w:hint="default" w:ascii="Arial" w:hAnsi="Arial" w:cs="Arial"/>
+                <w:lang w:val="en-US"/>
+              </w:rPr>
+            </w:pPr>
+            <w:r>
+              <w:rPr>
+                <w:rFonts w:hint="default" w:ascii="Arial" w:hAnsi="Arial" w:cs="Arial"/>
+                <w:lang w:val="en-US"/>
+              </w:rPr>
+              <w:t>31 March 2024</w:t>
+            </w:r>
           </w:p>
         </w:tc>
       </w:tr>
@@ -23767,9 +24925,17 @@
             <w:pPr>
               <w:spacing w:after="0" w:line="360" w:lineRule="auto"/>
               <w:rPr>
-                <w:rFonts w:ascii="Arial" w:hAnsi="Arial" w:cs="Arial"/>
-              </w:rPr>
-            </w:pPr>
+                <w:rFonts w:hint="default" w:ascii="Arial" w:hAnsi="Arial" w:cs="Arial"/>
+                <w:lang w:val="en-US"/>
+              </w:rPr>
+            </w:pPr>
+            <w:r>
+              <w:rPr>
+                <w:rFonts w:hint="default" w:ascii="Arial" w:hAnsi="Arial" w:cs="Arial"/>
+                <w:lang w:val="en-US"/>
+              </w:rPr>
+              <w:t>Kota belum diisi</w:t>
+            </w:r>
           </w:p>
         </w:tc>
         <w:tc>
@@ -23788,7 +24954,20 @@
               <w:rPr>
                 <w:rFonts w:ascii="Arial" w:hAnsi="Arial" w:cs="Arial"/>
               </w:rPr>
-              <w:t>[] Sukses</w:t>
+              <w:t>[</w:t>
+            </w:r>
+            <w:r>
+              <w:rPr>
+                <w:rFonts w:hint="default" w:ascii="Arial" w:hAnsi="Arial" w:cs="Arial"/>
+                <w:lang w:val="en-US"/>
+              </w:rPr>
+              <w:t>X</w:t>
+            </w:r>
+            <w:r>
+              <w:rPr>
+                <w:rFonts w:ascii="Arial" w:hAnsi="Arial" w:cs="Arial"/>
+              </w:rPr>
+              <w:t>] Sukses</w:t>
             </w:r>
           </w:p>
           <w:p>
@@ -23816,9 +24995,17 @@
               <w:spacing w:after="0" w:line="360" w:lineRule="auto"/>
               <w:jc w:val="center"/>
               <w:rPr>
-                <w:rFonts w:ascii="Arial" w:hAnsi="Arial" w:cs="Arial"/>
-              </w:rPr>
-            </w:pPr>
+                <w:rFonts w:hint="default" w:ascii="Arial" w:hAnsi="Arial" w:cs="Arial"/>
+                <w:lang w:val="en-US"/>
+              </w:rPr>
+            </w:pPr>
+            <w:r>
+              <w:rPr>
+                <w:rFonts w:hint="default" w:ascii="Arial" w:hAnsi="Arial" w:cs="Arial"/>
+                <w:lang w:val="en-US"/>
+              </w:rPr>
+              <w:t>31 March 2024</w:t>
+            </w:r>
           </w:p>
         </w:tc>
       </w:tr>
@@ -23983,9 +25170,17 @@
             <w:pPr>
               <w:spacing w:after="0" w:line="360" w:lineRule="auto"/>
               <w:rPr>
-                <w:rFonts w:ascii="Arial" w:hAnsi="Arial" w:cs="Arial"/>
-              </w:rPr>
-            </w:pPr>
+                <w:rFonts w:hint="default" w:ascii="Arial" w:hAnsi="Arial" w:cs="Arial"/>
+                <w:lang w:val="en-US"/>
+              </w:rPr>
+            </w:pPr>
+            <w:r>
+              <w:rPr>
+                <w:rFonts w:hint="default" w:ascii="Arial" w:hAnsi="Arial" w:cs="Arial"/>
+                <w:lang w:val="en-US"/>
+              </w:rPr>
+              <w:t>Kecamatan belum diisi</w:t>
+            </w:r>
           </w:p>
         </w:tc>
         <w:tc>
@@ -24004,7 +25199,20 @@
               <w:rPr>
                 <w:rFonts w:ascii="Arial" w:hAnsi="Arial" w:cs="Arial"/>
               </w:rPr>
-              <w:t>[] Sukses</w:t>
+              <w:t>[</w:t>
+            </w:r>
+            <w:r>
+              <w:rPr>
+                <w:rFonts w:hint="default" w:ascii="Arial" w:hAnsi="Arial" w:cs="Arial"/>
+                <w:lang w:val="en-US"/>
+              </w:rPr>
+              <w:t>X</w:t>
+            </w:r>
+            <w:r>
+              <w:rPr>
+                <w:rFonts w:ascii="Arial" w:hAnsi="Arial" w:cs="Arial"/>
+              </w:rPr>
+              <w:t>] Sukses</w:t>
             </w:r>
           </w:p>
           <w:p>
@@ -24032,9 +25240,17 @@
               <w:spacing w:after="0" w:line="360" w:lineRule="auto"/>
               <w:jc w:val="center"/>
               <w:rPr>
-                <w:rFonts w:ascii="Arial" w:hAnsi="Arial" w:cs="Arial"/>
-              </w:rPr>
-            </w:pPr>
+                <w:rFonts w:hint="default" w:ascii="Arial" w:hAnsi="Arial" w:cs="Arial"/>
+                <w:lang w:val="en-US"/>
+              </w:rPr>
+            </w:pPr>
+            <w:r>
+              <w:rPr>
+                <w:rFonts w:hint="default" w:ascii="Arial" w:hAnsi="Arial" w:cs="Arial"/>
+                <w:lang w:val="en-US"/>
+              </w:rPr>
+              <w:t>31 March 2024</w:t>
+            </w:r>
           </w:p>
         </w:tc>
       </w:tr>
@@ -24199,9 +25415,17 @@
             <w:pPr>
               <w:spacing w:after="0" w:line="360" w:lineRule="auto"/>
               <w:rPr>
-                <w:rFonts w:ascii="Arial" w:hAnsi="Arial" w:cs="Arial"/>
-              </w:rPr>
-            </w:pPr>
+                <w:rFonts w:hint="default" w:ascii="Arial" w:hAnsi="Arial" w:cs="Arial"/>
+                <w:lang w:val="en-US"/>
+              </w:rPr>
+            </w:pPr>
+            <w:r>
+              <w:rPr>
+                <w:rFonts w:hint="default" w:ascii="Arial" w:hAnsi="Arial" w:cs="Arial"/>
+                <w:lang w:val="en-US"/>
+              </w:rPr>
+              <w:t>Kelurahan belum diisi</w:t>
+            </w:r>
           </w:p>
         </w:tc>
         <w:tc>
@@ -24220,7 +25444,20 @@
               <w:rPr>
                 <w:rFonts w:ascii="Arial" w:hAnsi="Arial" w:cs="Arial"/>
               </w:rPr>
-              <w:t>[] Sukses</w:t>
+              <w:t>[</w:t>
+            </w:r>
+            <w:r>
+              <w:rPr>
+                <w:rFonts w:hint="default" w:ascii="Arial" w:hAnsi="Arial" w:cs="Arial"/>
+                <w:lang w:val="en-US"/>
+              </w:rPr>
+              <w:t>X</w:t>
+            </w:r>
+            <w:r>
+              <w:rPr>
+                <w:rFonts w:ascii="Arial" w:hAnsi="Arial" w:cs="Arial"/>
+              </w:rPr>
+              <w:t>] Sukses</w:t>
             </w:r>
           </w:p>
           <w:p>
@@ -24248,9 +25485,17 @@
               <w:spacing w:after="0" w:line="360" w:lineRule="auto"/>
               <w:jc w:val="center"/>
               <w:rPr>
-                <w:rFonts w:ascii="Arial" w:hAnsi="Arial" w:cs="Arial"/>
-              </w:rPr>
-            </w:pPr>
+                <w:rFonts w:hint="default" w:ascii="Arial" w:hAnsi="Arial" w:cs="Arial"/>
+                <w:lang w:val="en-US"/>
+              </w:rPr>
+            </w:pPr>
+            <w:r>
+              <w:rPr>
+                <w:rFonts w:hint="default" w:ascii="Arial" w:hAnsi="Arial" w:cs="Arial"/>
+                <w:lang w:val="en-US"/>
+              </w:rPr>
+              <w:t>31 March 2024</w:t>
+            </w:r>
           </w:p>
         </w:tc>
       </w:tr>
@@ -24349,9 +25594,17 @@
             <w:pPr>
               <w:spacing w:after="0" w:line="360" w:lineRule="auto"/>
               <w:rPr>
-                <w:rFonts w:ascii="Arial" w:hAnsi="Arial" w:cs="Arial"/>
-              </w:rPr>
-            </w:pPr>
+                <w:rFonts w:hint="default" w:ascii="Arial" w:hAnsi="Arial" w:cs="Arial"/>
+                <w:lang w:val="en-US"/>
+              </w:rPr>
+            </w:pPr>
+            <w:r>
+              <w:rPr>
+                <w:rFonts w:hint="default" w:ascii="Arial" w:hAnsi="Arial" w:cs="Arial"/>
+                <w:lang w:val="en-US"/>
+              </w:rPr>
+              <w:t>Desa belum diisi</w:t>
+            </w:r>
           </w:p>
         </w:tc>
         <w:tc>
@@ -24370,7 +25623,20 @@
               <w:rPr>
                 <w:rFonts w:ascii="Arial" w:hAnsi="Arial" w:cs="Arial"/>
               </w:rPr>
-              <w:t>[] Sukses</w:t>
+              <w:t>[</w:t>
+            </w:r>
+            <w:r>
+              <w:rPr>
+                <w:rFonts w:hint="default" w:ascii="Arial" w:hAnsi="Arial" w:cs="Arial"/>
+                <w:lang w:val="en-US"/>
+              </w:rPr>
+              <w:t>X</w:t>
+            </w:r>
+            <w:r>
+              <w:rPr>
+                <w:rFonts w:ascii="Arial" w:hAnsi="Arial" w:cs="Arial"/>
+              </w:rPr>
+              <w:t>] Sukses</w:t>
             </w:r>
           </w:p>
           <w:p>
@@ -24398,9 +25664,17 @@
               <w:spacing w:after="0" w:line="360" w:lineRule="auto"/>
               <w:jc w:val="center"/>
               <w:rPr>
-                <w:rFonts w:ascii="Arial" w:hAnsi="Arial" w:cs="Arial"/>
-              </w:rPr>
-            </w:pPr>
+                <w:rFonts w:hint="default" w:ascii="Arial" w:hAnsi="Arial" w:cs="Arial"/>
+                <w:lang w:val="en-US"/>
+              </w:rPr>
+            </w:pPr>
+            <w:r>
+              <w:rPr>
+                <w:rFonts w:hint="default" w:ascii="Arial" w:hAnsi="Arial" w:cs="Arial"/>
+                <w:lang w:val="en-US"/>
+              </w:rPr>
+              <w:t>31 March 2024</w:t>
+            </w:r>
           </w:p>
         </w:tc>
       </w:tr>
@@ -24499,9 +25773,17 @@
             <w:pPr>
               <w:spacing w:after="0" w:line="360" w:lineRule="auto"/>
               <w:rPr>
-                <w:rFonts w:ascii="Arial" w:hAnsi="Arial" w:cs="Arial"/>
-              </w:rPr>
-            </w:pPr>
+                <w:rFonts w:hint="default" w:ascii="Arial" w:hAnsi="Arial" w:cs="Arial"/>
+                <w:lang w:val="en-US"/>
+              </w:rPr>
+            </w:pPr>
+            <w:r>
+              <w:rPr>
+                <w:rFonts w:hint="default" w:ascii="Arial" w:hAnsi="Arial" w:cs="Arial"/>
+                <w:lang w:val="en-US"/>
+              </w:rPr>
+              <w:t>Belum ada validasi minimal karakter</w:t>
+            </w:r>
           </w:p>
         </w:tc>
         <w:tc>
@@ -24520,21 +25802,47 @@
               <w:rPr>
                 <w:rFonts w:ascii="Arial" w:hAnsi="Arial" w:cs="Arial"/>
               </w:rPr>
-              <w:t>[] Sukses</w:t>
-            </w:r>
-          </w:p>
-          <w:p>
-            <w:pPr>
-              <w:spacing w:after="0" w:line="360" w:lineRule="auto"/>
-              <w:rPr>
-                <w:rFonts w:ascii="Arial" w:hAnsi="Arial" w:cs="Arial"/>
-              </w:rPr>
-            </w:pPr>
-            <w:r>
-              <w:rPr>
-                <w:rFonts w:ascii="Arial" w:hAnsi="Arial" w:cs="Arial"/>
-              </w:rPr>
-              <w:t>[   ] Gagal</w:t>
+              <w:t>[</w:t>
+            </w:r>
+            <w:r>
+              <w:rPr>
+                <w:rFonts w:hint="default" w:ascii="Arial" w:hAnsi="Arial" w:cs="Arial"/>
+                <w:lang w:val="en-US"/>
+              </w:rPr>
+              <w:t xml:space="preserve">   </w:t>
+            </w:r>
+            <w:r>
+              <w:rPr>
+                <w:rFonts w:ascii="Arial" w:hAnsi="Arial" w:cs="Arial"/>
+              </w:rPr>
+              <w:t>] Sukses</w:t>
+            </w:r>
+          </w:p>
+          <w:p>
+            <w:pPr>
+              <w:spacing w:after="0" w:line="360" w:lineRule="auto"/>
+              <w:rPr>
+                <w:rFonts w:ascii="Arial" w:hAnsi="Arial" w:cs="Arial"/>
+              </w:rPr>
+            </w:pPr>
+            <w:r>
+              <w:rPr>
+                <w:rFonts w:ascii="Arial" w:hAnsi="Arial" w:cs="Arial"/>
+              </w:rPr>
+              <w:t>[</w:t>
+            </w:r>
+            <w:r>
+              <w:rPr>
+                <w:rFonts w:hint="default" w:ascii="Arial" w:hAnsi="Arial" w:cs="Arial"/>
+                <w:lang w:val="en-US"/>
+              </w:rPr>
+              <w:t>X</w:t>
+            </w:r>
+            <w:r>
+              <w:rPr>
+                <w:rFonts w:ascii="Arial" w:hAnsi="Arial" w:cs="Arial"/>
+              </w:rPr>
+              <w:t>] Gagal</w:t>
             </w:r>
           </w:p>
         </w:tc>
@@ -24548,9 +25856,17 @@
               <w:spacing w:after="0" w:line="360" w:lineRule="auto"/>
               <w:jc w:val="center"/>
               <w:rPr>
-                <w:rFonts w:ascii="Arial" w:hAnsi="Arial" w:cs="Arial"/>
-              </w:rPr>
-            </w:pPr>
+                <w:rFonts w:hint="default" w:ascii="Arial" w:hAnsi="Arial" w:cs="Arial"/>
+                <w:lang w:val="en-US"/>
+              </w:rPr>
+            </w:pPr>
+            <w:r>
+              <w:rPr>
+                <w:rFonts w:hint="default" w:ascii="Arial" w:hAnsi="Arial" w:cs="Arial"/>
+                <w:lang w:val="en-US"/>
+              </w:rPr>
+              <w:t>31 March 2024</w:t>
+            </w:r>
           </w:p>
         </w:tc>
       </w:tr>
@@ -24649,9 +25965,17 @@
             <w:pPr>
               <w:spacing w:after="0" w:line="360" w:lineRule="auto"/>
               <w:rPr>
-                <w:rFonts w:ascii="Arial" w:hAnsi="Arial" w:cs="Arial"/>
-              </w:rPr>
-            </w:pPr>
+                <w:rFonts w:hint="default" w:ascii="Arial" w:hAnsi="Arial" w:cs="Arial"/>
+                <w:lang w:val="en-US"/>
+              </w:rPr>
+            </w:pPr>
+            <w:r>
+              <w:rPr>
+                <w:rFonts w:hint="default" w:ascii="Arial" w:hAnsi="Arial" w:cs="Arial"/>
+                <w:lang w:val="en-US"/>
+              </w:rPr>
+              <w:t>Belum ada validasi maksimal karakter</w:t>
+            </w:r>
           </w:p>
         </w:tc>
         <w:tc>
@@ -24670,21 +25994,47 @@
               <w:rPr>
                 <w:rFonts w:ascii="Arial" w:hAnsi="Arial" w:cs="Arial"/>
               </w:rPr>
-              <w:t>[] Sukses</w:t>
-            </w:r>
-          </w:p>
-          <w:p>
-            <w:pPr>
-              <w:spacing w:after="0" w:line="360" w:lineRule="auto"/>
-              <w:rPr>
-                <w:rFonts w:ascii="Arial" w:hAnsi="Arial" w:cs="Arial"/>
-              </w:rPr>
-            </w:pPr>
-            <w:r>
-              <w:rPr>
-                <w:rFonts w:ascii="Arial" w:hAnsi="Arial" w:cs="Arial"/>
-              </w:rPr>
-              <w:t>[   ] Gagal</w:t>
+              <w:t>[</w:t>
+            </w:r>
+            <w:r>
+              <w:rPr>
+                <w:rFonts w:hint="default" w:ascii="Arial" w:hAnsi="Arial" w:cs="Arial"/>
+                <w:lang w:val="en-US"/>
+              </w:rPr>
+              <w:t xml:space="preserve">   </w:t>
+            </w:r>
+            <w:r>
+              <w:rPr>
+                <w:rFonts w:ascii="Arial" w:hAnsi="Arial" w:cs="Arial"/>
+              </w:rPr>
+              <w:t>] Sukses</w:t>
+            </w:r>
+          </w:p>
+          <w:p>
+            <w:pPr>
+              <w:spacing w:after="0" w:line="360" w:lineRule="auto"/>
+              <w:rPr>
+                <w:rFonts w:ascii="Arial" w:hAnsi="Arial" w:cs="Arial"/>
+              </w:rPr>
+            </w:pPr>
+            <w:r>
+              <w:rPr>
+                <w:rFonts w:ascii="Arial" w:hAnsi="Arial" w:cs="Arial"/>
+              </w:rPr>
+              <w:t>[</w:t>
+            </w:r>
+            <w:r>
+              <w:rPr>
+                <w:rFonts w:hint="default" w:ascii="Arial" w:hAnsi="Arial" w:cs="Arial"/>
+                <w:lang w:val="en-US"/>
+              </w:rPr>
+              <w:t>X</w:t>
+            </w:r>
+            <w:r>
+              <w:rPr>
+                <w:rFonts w:ascii="Arial" w:hAnsi="Arial" w:cs="Arial"/>
+              </w:rPr>
+              <w:t>] Gagal</w:t>
             </w:r>
           </w:p>
         </w:tc>
@@ -24698,9 +26048,17 @@
               <w:spacing w:after="0" w:line="360" w:lineRule="auto"/>
               <w:jc w:val="center"/>
               <w:rPr>
-                <w:rFonts w:ascii="Arial" w:hAnsi="Arial" w:cs="Arial"/>
-              </w:rPr>
-            </w:pPr>
+                <w:rFonts w:hint="default" w:ascii="Arial" w:hAnsi="Arial" w:cs="Arial"/>
+                <w:lang w:val="en-US"/>
+              </w:rPr>
+            </w:pPr>
+            <w:r>
+              <w:rPr>
+                <w:rFonts w:hint="default" w:ascii="Arial" w:hAnsi="Arial" w:cs="Arial"/>
+                <w:lang w:val="en-US"/>
+              </w:rPr>
+              <w:t>31 March 2024</w:t>
+            </w:r>
           </w:p>
         </w:tc>
       </w:tr>
@@ -24799,9 +26157,17 @@
             <w:pPr>
               <w:spacing w:after="0" w:line="360" w:lineRule="auto"/>
               <w:rPr>
-                <w:rFonts w:ascii="Arial" w:hAnsi="Arial" w:cs="Arial"/>
-              </w:rPr>
-            </w:pPr>
+                <w:rFonts w:hint="default" w:ascii="Arial" w:hAnsi="Arial" w:cs="Arial"/>
+                <w:lang w:val="en-US"/>
+              </w:rPr>
+            </w:pPr>
+            <w:r>
+              <w:rPr>
+                <w:rFonts w:hint="default" w:ascii="Arial" w:hAnsi="Arial" w:cs="Arial"/>
+                <w:lang w:val="en-US"/>
+              </w:rPr>
+              <w:t>Belum ada validasi non alfabet</w:t>
+            </w:r>
           </w:p>
         </w:tc>
         <w:tc>
@@ -24820,21 +26186,47 @@
               <w:rPr>
                 <w:rFonts w:ascii="Arial" w:hAnsi="Arial" w:cs="Arial"/>
               </w:rPr>
-              <w:t>[] Sukses</w:t>
-            </w:r>
-          </w:p>
-          <w:p>
-            <w:pPr>
-              <w:spacing w:after="0" w:line="360" w:lineRule="auto"/>
-              <w:rPr>
-                <w:rFonts w:ascii="Arial" w:hAnsi="Arial" w:cs="Arial"/>
-              </w:rPr>
-            </w:pPr>
-            <w:r>
-              <w:rPr>
-                <w:rFonts w:ascii="Arial" w:hAnsi="Arial" w:cs="Arial"/>
-              </w:rPr>
-              <w:t>[   ] Gagal</w:t>
+              <w:t>[</w:t>
+            </w:r>
+            <w:r>
+              <w:rPr>
+                <w:rFonts w:hint="default" w:ascii="Arial" w:hAnsi="Arial" w:cs="Arial"/>
+                <w:lang w:val="en-US"/>
+              </w:rPr>
+              <w:t xml:space="preserve">   </w:t>
+            </w:r>
+            <w:r>
+              <w:rPr>
+                <w:rFonts w:ascii="Arial" w:hAnsi="Arial" w:cs="Arial"/>
+              </w:rPr>
+              <w:t>] Sukses</w:t>
+            </w:r>
+          </w:p>
+          <w:p>
+            <w:pPr>
+              <w:spacing w:after="0" w:line="360" w:lineRule="auto"/>
+              <w:rPr>
+                <w:rFonts w:ascii="Arial" w:hAnsi="Arial" w:cs="Arial"/>
+              </w:rPr>
+            </w:pPr>
+            <w:r>
+              <w:rPr>
+                <w:rFonts w:ascii="Arial" w:hAnsi="Arial" w:cs="Arial"/>
+              </w:rPr>
+              <w:t>[</w:t>
+            </w:r>
+            <w:r>
+              <w:rPr>
+                <w:rFonts w:hint="default" w:ascii="Arial" w:hAnsi="Arial" w:cs="Arial"/>
+                <w:lang w:val="en-US"/>
+              </w:rPr>
+              <w:t>X</w:t>
+            </w:r>
+            <w:r>
+              <w:rPr>
+                <w:rFonts w:ascii="Arial" w:hAnsi="Arial" w:cs="Arial"/>
+              </w:rPr>
+              <w:t>] Gagal</w:t>
             </w:r>
           </w:p>
         </w:tc>
@@ -24848,9 +26240,19 @@
               <w:spacing w:after="0" w:line="360" w:lineRule="auto"/>
               <w:jc w:val="center"/>
               <w:rPr>
-                <w:rFonts w:ascii="Arial" w:hAnsi="Arial" w:cs="Arial"/>
-              </w:rPr>
-            </w:pPr>
+                <w:rFonts w:hint="default" w:ascii="Arial" w:hAnsi="Arial" w:cs="Arial"/>
+                <w:lang w:val="en-US"/>
+              </w:rPr>
+            </w:pPr>
+            <w:r>
+              <w:rPr>
+                <w:rFonts w:hint="default" w:ascii="Arial" w:hAnsi="Arial" w:cs="Arial"/>
+                <w:lang w:val="en-US"/>
+              </w:rPr>
+              <w:t>31 March 2024</w:t>
+            </w:r>
+            <w:bookmarkStart w:id="0" w:name="_GoBack"/>
+            <w:bookmarkEnd w:id="0"/>
           </w:p>
         </w:tc>
       </w:tr>

</xml_diff>